<commit_message>
report is started. backing up...
</commit_message>
<xml_diff>
--- a/Final_Report.docx
+++ b/Final_Report.docx
@@ -7,10 +7,1076 @@
         <w:jc w:val="center"/>
       </w:pPr>
       <w:r>
-        <w:t xml:space="preserve">Crave </w:t>
-      </w:r>
+        <w:t>Crave Final Report</w:t>
+      </w:r>
+    </w:p>
+    <w:p>
+      <w:pPr>
+        <w:jc w:val="center"/>
+      </w:pPr>
+    </w:p>
+    <w:p>
+      <w:pPr>
+        <w:rPr>
+          <w:sz w:val="28"/>
+          <w:szCs w:val="28"/>
+        </w:rPr>
+      </w:pPr>
+      <w:r>
+        <w:rPr>
+          <w:b/>
+          <w:sz w:val="28"/>
+          <w:szCs w:val="28"/>
+          <w:u w:val="single"/>
+        </w:rPr>
+        <w:t>Application Background:</w:t>
+      </w:r>
+    </w:p>
+    <w:p>
+      <w:r>
+        <w:tab/>
+      </w:r>
+      <w:r>
+        <w:t>While there are many</w:t>
+      </w:r>
+      <w:r>
+        <w:t xml:space="preserve"> existing</w:t>
+      </w:r>
+      <w:r>
+        <w:t xml:space="preserve"> applications that provide access to vast databases containing information specifically regarding different restaurants</w:t>
+      </w:r>
+      <w:r>
+        <w:t xml:space="preserve"> and their corresponding type of cuisine</w:t>
+      </w:r>
+      <w:r>
+        <w:t xml:space="preserve">, there are no widely known applications that allow you search by specific food items. </w:t>
+      </w:r>
+      <w:r>
+        <w:t>For example, say you as a user are specifically in the mood for Shrimp Fried Rice. Instead of being able to search for Shrimp Fried Rice directly, you must search for Chinese restaurants, Thai restaurants, and maybe even Japanese restaurants, and then search each of their menus for the dish. This is the</w:t>
+      </w:r>
+      <w:r>
+        <w:t xml:space="preserve"> issue that our group </w:t>
+      </w:r>
+      <w:r>
+        <w:t>is attempting to solve. A lot of the time we make decisions about what restaurant we go to based on what dish we are in the mood for</w:t>
+      </w:r>
+      <w:r>
+        <w:t>, ra</w:t>
+      </w:r>
+      <w:r>
+        <w:t xml:space="preserve">ther than a type of restaurant. Our solution to this dilemma is </w:t>
+      </w:r>
+      <w:r>
+        <w:rPr>
+          <w:i/>
+        </w:rPr>
+        <w:t>Crave</w:t>
+      </w:r>
+      <w:r>
+        <w:t>.</w:t>
+      </w:r>
+      <w:r>
+        <w:t xml:space="preserve"> </w:t>
+      </w:r>
+    </w:p>
+    <w:p>
+      <w:pPr>
+        <w:ind w:firstLine="720"/>
+      </w:pPr>
+      <w:r>
+        <w:rPr>
+          <w:i/>
+        </w:rPr>
+        <w:t>Crave</w:t>
+      </w:r>
+      <w:r>
+        <w:t xml:space="preserve"> is a desktop application written in Java</w:t>
+      </w:r>
+      <w:r>
+        <w:t xml:space="preserve">, backed by a </w:t>
+      </w:r>
+      <w:proofErr w:type="spellStart"/>
+      <w:r>
+        <w:t>MySql</w:t>
+      </w:r>
+      <w:proofErr w:type="spellEnd"/>
+      <w:r>
+        <w:t xml:space="preserve"> database,</w:t>
+      </w:r>
+      <w:r>
+        <w:t xml:space="preserve"> that allows its users to search for </w:t>
+      </w:r>
+      <w:r>
+        <w:t xml:space="preserve">food dishes in the University Circle area of Cleveland. The user is able to search for items </w:t>
+      </w:r>
+      <w:r>
+        <w:t>b</w:t>
+      </w:r>
+      <w:r>
+        <w:t xml:space="preserve">y providing keywords, and then optionally specifying the </w:t>
+      </w:r>
+      <w:r>
+        <w:t xml:space="preserve">type of dish, such as burgers or sushi, </w:t>
+      </w:r>
+      <w:r>
+        <w:t xml:space="preserve">and </w:t>
+      </w:r>
+      <w:r>
+        <w:t>the origi</w:t>
+      </w:r>
+      <w:r>
+        <w:t xml:space="preserve">n of the dish, such as Italian. </w:t>
+      </w:r>
+      <w:r>
+        <w:t>Each user also has a profile page with a list of restaurants that they have visited, along with suggested dishes to try based on their history.</w:t>
+      </w:r>
+    </w:p>
+    <w:p>
+      <w:pPr>
+        <w:ind w:firstLine="720"/>
+      </w:pPr>
+    </w:p>
+    <w:p>
+      <w:pPr>
+        <w:rPr>
+          <w:sz w:val="28"/>
+          <w:szCs w:val="28"/>
+        </w:rPr>
+      </w:pPr>
+      <w:r>
+        <w:rPr>
+          <w:b/>
+          <w:sz w:val="28"/>
+          <w:szCs w:val="28"/>
+          <w:u w:val="single"/>
+        </w:rPr>
+        <w:t>Data Description:</w:t>
+      </w:r>
+    </w:p>
+    <w:p>
+      <w:pPr>
+        <w:rPr>
+          <w:sz w:val="28"/>
+          <w:szCs w:val="28"/>
+        </w:rPr>
+      </w:pPr>
+      <w:r>
+        <w:rPr>
+          <w:sz w:val="28"/>
+          <w:szCs w:val="28"/>
+        </w:rPr>
+        <w:tab/>
+      </w:r>
+    </w:p>
+    <w:p>
+      <w:pPr>
+        <w:rPr>
+          <w:sz w:val="28"/>
+          <w:szCs w:val="28"/>
+        </w:rPr>
+      </w:pPr>
+    </w:p>
+    <w:p>
+      <w:pPr>
+        <w:rPr>
+          <w:sz w:val="28"/>
+          <w:szCs w:val="28"/>
+        </w:rPr>
+      </w:pPr>
+    </w:p>
+    <w:p>
+      <w:pPr>
+        <w:rPr>
+          <w:sz w:val="28"/>
+          <w:szCs w:val="28"/>
+        </w:rPr>
+      </w:pPr>
+    </w:p>
+    <w:p>
+      <w:pPr>
+        <w:rPr>
+          <w:sz w:val="28"/>
+          <w:szCs w:val="28"/>
+        </w:rPr>
+      </w:pPr>
+    </w:p>
+    <w:p>
+      <w:pPr>
+        <w:rPr>
+          <w:sz w:val="28"/>
+          <w:szCs w:val="28"/>
+        </w:rPr>
+      </w:pPr>
+    </w:p>
+    <w:p>
+      <w:pPr>
+        <w:rPr>
+          <w:sz w:val="28"/>
+          <w:szCs w:val="28"/>
+        </w:rPr>
+      </w:pPr>
+    </w:p>
+    <w:p>
+      <w:pPr>
+        <w:rPr>
+          <w:sz w:val="28"/>
+          <w:szCs w:val="28"/>
+        </w:rPr>
+      </w:pPr>
+    </w:p>
+    <w:p>
+      <w:pPr>
+        <w:rPr>
+          <w:sz w:val="28"/>
+          <w:szCs w:val="28"/>
+        </w:rPr>
+      </w:pPr>
+    </w:p>
+    <w:p>
+      <w:pPr>
+        <w:rPr>
+          <w:sz w:val="28"/>
+          <w:szCs w:val="28"/>
+        </w:rPr>
+      </w:pPr>
+    </w:p>
+    <w:p>
+      <w:pPr>
+        <w:rPr>
+          <w:sz w:val="28"/>
+          <w:szCs w:val="28"/>
+        </w:rPr>
+      </w:pPr>
+    </w:p>
+    <w:p>
+      <w:pPr>
+        <w:rPr>
+          <w:sz w:val="28"/>
+          <w:szCs w:val="28"/>
+        </w:rPr>
+      </w:pPr>
+    </w:p>
+    <w:p>
+      <w:pPr>
+        <w:rPr>
+          <w:sz w:val="28"/>
+          <w:szCs w:val="28"/>
+        </w:rPr>
+      </w:pPr>
+    </w:p>
+    <w:p>
+      <w:pPr>
+        <w:rPr>
+          <w:sz w:val="28"/>
+          <w:szCs w:val="28"/>
+        </w:rPr>
+      </w:pPr>
+    </w:p>
+    <w:p>
+      <w:pPr>
+        <w:rPr>
+          <w:sz w:val="28"/>
+          <w:szCs w:val="28"/>
+        </w:rPr>
+      </w:pPr>
+    </w:p>
+    <w:p>
+      <w:pPr>
+        <w:rPr>
+          <w:sz w:val="28"/>
+          <w:szCs w:val="28"/>
+        </w:rPr>
+      </w:pPr>
+    </w:p>
+    <w:p>
+      <w:pPr>
+        <w:rPr>
+          <w:sz w:val="28"/>
+          <w:szCs w:val="28"/>
+        </w:rPr>
+      </w:pPr>
+    </w:p>
+    <w:p>
+      <w:pPr>
+        <w:rPr>
+          <w:sz w:val="28"/>
+          <w:szCs w:val="28"/>
+        </w:rPr>
+      </w:pPr>
+    </w:p>
+    <w:p>
+      <w:pPr>
+        <w:rPr>
+          <w:sz w:val="28"/>
+          <w:szCs w:val="28"/>
+        </w:rPr>
+      </w:pPr>
+    </w:p>
+    <w:p>
+      <w:pPr>
+        <w:rPr>
+          <w:sz w:val="28"/>
+          <w:szCs w:val="28"/>
+        </w:rPr>
+      </w:pPr>
+    </w:p>
+    <w:p>
+      <w:pPr>
+        <w:rPr>
+          <w:b/>
+          <w:sz w:val="28"/>
+          <w:szCs w:val="28"/>
+          <w:u w:val="single"/>
+        </w:rPr>
+      </w:pPr>
+      <w:r>
+        <w:rPr>
+          <w:b/>
+          <w:sz w:val="28"/>
+          <w:szCs w:val="28"/>
+          <w:u w:val="single"/>
+        </w:rPr>
+        <w:lastRenderedPageBreak/>
+        <w:t>ER Diagram:</w:t>
+      </w:r>
+    </w:p>
+    <w:p>
+      <w:pPr>
+        <w:rPr>
+          <w:sz w:val="28"/>
+          <w:szCs w:val="28"/>
+        </w:rPr>
+      </w:pPr>
+      <w:r>
+        <w:rPr>
+          <w:sz w:val="28"/>
+          <w:szCs w:val="28"/>
+        </w:rPr>
+        <w:tab/>
+      </w:r>
+      <w:r>
+        <w:rPr>
+          <w:noProof/>
+          <w:sz w:val="28"/>
+          <w:szCs w:val="28"/>
+        </w:rPr>
+        <w:drawing>
+          <wp:inline distT="0" distB="0" distL="0" distR="0" wp14:anchorId="5A310EB9" wp14:editId="68846A5F">
+            <wp:extent cx="5478145" cy="4496435"/>
+            <wp:effectExtent l="0" t="0" r="8255" b="0"/>
+            <wp:docPr id="1" name="Picture 1" descr="Macintosh HD:Users:Emilio:Study:Case:EECS 341:Project:er_diagram.png"/>
+            <wp:cNvGraphicFramePr>
+              <a:graphicFrameLocks xmlns:a="http://schemas.openxmlformats.org/drawingml/2006/main" noChangeAspect="1"/>
+            </wp:cNvGraphicFramePr>
+            <a:graphic xmlns:a="http://schemas.openxmlformats.org/drawingml/2006/main">
+              <a:graphicData uri="http://schemas.openxmlformats.org/drawingml/2006/picture">
+                <pic:pic xmlns:pic="http://schemas.openxmlformats.org/drawingml/2006/picture">
+                  <pic:nvPicPr>
+                    <pic:cNvPr id="0" name="Picture 1" descr="Macintosh HD:Users:Emilio:Study:Case:EECS 341:Project:er_diagram.png"/>
+                    <pic:cNvPicPr>
+                      <a:picLocks noChangeAspect="1" noChangeArrowheads="1"/>
+                    </pic:cNvPicPr>
+                  </pic:nvPicPr>
+                  <pic:blipFill>
+                    <a:blip r:embed="rId5">
+                      <a:extLst>
+                        <a:ext uri="{28A0092B-C50C-407E-A947-70E740481C1C}">
+                          <a14:useLocalDpi xmlns:a14="http://schemas.microsoft.com/office/drawing/2010/main" val="0"/>
+                        </a:ext>
+                      </a:extLst>
+                    </a:blip>
+                    <a:srcRect/>
+                    <a:stretch>
+                      <a:fillRect/>
+                    </a:stretch>
+                  </pic:blipFill>
+                  <pic:spPr bwMode="auto">
+                    <a:xfrm>
+                      <a:off x="0" y="0"/>
+                      <a:ext cx="5478145" cy="4496435"/>
+                    </a:xfrm>
+                    <a:prstGeom prst="rect">
+                      <a:avLst/>
+                    </a:prstGeom>
+                    <a:noFill/>
+                    <a:ln>
+                      <a:noFill/>
+                    </a:ln>
+                  </pic:spPr>
+                </pic:pic>
+              </a:graphicData>
+            </a:graphic>
+          </wp:inline>
+        </w:drawing>
+      </w:r>
+    </w:p>
+    <w:p>
+      <w:pPr>
+        <w:rPr>
+          <w:sz w:val="28"/>
+          <w:szCs w:val="28"/>
+        </w:rPr>
+      </w:pPr>
+    </w:p>
+    <w:p>
+      <w:pPr>
+        <w:rPr>
+          <w:b/>
+          <w:sz w:val="28"/>
+          <w:szCs w:val="28"/>
+          <w:u w:val="single"/>
+        </w:rPr>
+      </w:pPr>
+      <w:r>
+        <w:rPr>
+          <w:b/>
+          <w:sz w:val="28"/>
+          <w:szCs w:val="28"/>
+          <w:u w:val="single"/>
+        </w:rPr>
+        <w:t>Functional Dependencies:</w:t>
+      </w:r>
+    </w:p>
+    <w:p>
+      <w:pPr>
+        <w:rPr>
+          <w:sz w:val="28"/>
+          <w:szCs w:val="28"/>
+        </w:rPr>
+      </w:pPr>
+      <w:r>
+        <w:rPr>
+          <w:sz w:val="28"/>
+          <w:szCs w:val="28"/>
+        </w:rPr>
+        <w:tab/>
+      </w:r>
+    </w:p>
+    <w:p>
+      <w:pPr>
+        <w:rPr>
+          <w:sz w:val="28"/>
+          <w:szCs w:val="28"/>
+        </w:rPr>
+      </w:pPr>
+    </w:p>
+    <w:p>
+      <w:pPr>
+        <w:rPr>
+          <w:b/>
+          <w:sz w:val="28"/>
+          <w:szCs w:val="28"/>
+          <w:u w:val="single"/>
+        </w:rPr>
+      </w:pPr>
+      <w:r>
+        <w:rPr>
+          <w:b/>
+          <w:sz w:val="28"/>
+          <w:szCs w:val="28"/>
+          <w:u w:val="single"/>
+        </w:rPr>
+        <w:t>Schema:</w:t>
+      </w:r>
+    </w:p>
+    <w:p>
+      <w:pPr>
+        <w:rPr>
+          <w:b/>
+          <w:sz w:val="28"/>
+          <w:szCs w:val="28"/>
+          <w:u w:val="single"/>
+        </w:rPr>
+      </w:pPr>
+    </w:p>
+    <w:p>
+      <w:r>
+        <w:rPr>
+          <w:sz w:val="28"/>
+          <w:szCs w:val="28"/>
+        </w:rPr>
+        <w:tab/>
+      </w:r>
+      <w:r>
+        <w:t>ENTITIES</w:t>
+      </w:r>
+    </w:p>
+    <w:p>
+      <w:pPr>
+        <w:ind w:left="720"/>
+      </w:pPr>
+      <w:proofErr w:type="gramStart"/>
+      <w:r>
+        <w:t>User(</w:t>
+      </w:r>
+      <w:proofErr w:type="gramEnd"/>
+      <w:r>
+        <w:t>I​D,​name, age, gender) ­ name not null</w:t>
+      </w:r>
+    </w:p>
+    <w:p>
+      <w:pPr>
+        <w:ind w:left="720"/>
+      </w:pPr>
+      <w:proofErr w:type="gramStart"/>
+      <w:r>
+        <w:t>Restaurant(</w:t>
+      </w:r>
+      <w:proofErr w:type="gramEnd"/>
+      <w:r>
+        <w:t>n​</w:t>
+      </w:r>
+      <w:proofErr w:type="spellStart"/>
+      <w:r>
+        <w:t>ame</w:t>
+      </w:r>
+      <w:proofErr w:type="spellEnd"/>
+      <w:r>
+        <w:t>,​a​</w:t>
+      </w:r>
+      <w:proofErr w:type="spellStart"/>
+      <w:r>
+        <w:t>ddress</w:t>
+      </w:r>
+      <w:proofErr w:type="spellEnd"/>
+      <w:r>
+        <w:t>,​origin) ­ origin not null Dish(n​</w:t>
+      </w:r>
+      <w:proofErr w:type="spellStart"/>
+      <w:r>
+        <w:t>ame</w:t>
+      </w:r>
+      <w:proofErr w:type="spellEnd"/>
+      <w:r>
+        <w:t>,​t​</w:t>
+      </w:r>
+      <w:proofErr w:type="spellStart"/>
+      <w:r>
+        <w:t>ype</w:t>
+      </w:r>
+      <w:proofErr w:type="spellEnd"/>
+      <w:r>
+        <w:t>,​o​</w:t>
+      </w:r>
+      <w:proofErr w:type="spellStart"/>
+      <w:r>
+        <w:t>rigin</w:t>
+      </w:r>
+      <w:proofErr w:type="spellEnd"/>
+      <w:r>
+        <w:t>,​price, description) ­ price not null, description not null Region(n​</w:t>
+      </w:r>
+      <w:proofErr w:type="spellStart"/>
+      <w:r>
+        <w:t>ame</w:t>
+      </w:r>
+      <w:proofErr w:type="spellEnd"/>
+      <w:r>
+        <w:t>)​</w:t>
+      </w:r>
+    </w:p>
+    <w:p>
+      <w:pPr>
+        <w:ind w:left="720"/>
+      </w:pPr>
+    </w:p>
+    <w:p>
+      <w:pPr>
+        <w:ind w:left="720"/>
+      </w:pPr>
+      <w:r>
+        <w:t>RELATIONS​</w:t>
+      </w:r>
+      <w:r>
+        <w:t xml:space="preserve"> </w:t>
+      </w:r>
+      <w:r>
+        <w:t xml:space="preserve">(Foreign Key constraints for each entity referenced) </w:t>
+      </w:r>
+    </w:p>
+    <w:p>
+      <w:pPr>
+        <w:ind w:left="720"/>
+      </w:pPr>
+      <w:r>
+        <w:t>(User ­ Dish)</w:t>
+      </w:r>
+    </w:p>
+    <w:p>
+      <w:pPr>
+        <w:ind w:left="720"/>
+      </w:pPr>
+      <w:proofErr w:type="gramStart"/>
+      <w:r>
+        <w:t>Reviews(</w:t>
+      </w:r>
+      <w:proofErr w:type="gramEnd"/>
+      <w:r>
+        <w:t>u​</w:t>
+      </w:r>
+      <w:proofErr w:type="spellStart"/>
+      <w:r>
+        <w:t>serID</w:t>
+      </w:r>
+      <w:proofErr w:type="spellEnd"/>
+      <w:r>
+        <w:t>,​d​</w:t>
+      </w:r>
+      <w:proofErr w:type="spellStart"/>
+      <w:r>
+        <w:t>ishName</w:t>
+      </w:r>
+      <w:proofErr w:type="spellEnd"/>
+      <w:r>
+        <w:t>,​d​</w:t>
+      </w:r>
+      <w:proofErr w:type="spellStart"/>
+      <w:r>
+        <w:t>ishType</w:t>
+      </w:r>
+      <w:proofErr w:type="spellEnd"/>
+      <w:r>
+        <w:t>,​d​</w:t>
+      </w:r>
+      <w:proofErr w:type="spellStart"/>
+      <w:r>
+        <w:t>ishOrigin</w:t>
+      </w:r>
+      <w:proofErr w:type="spellEnd"/>
+      <w:r>
+        <w:t xml:space="preserve">,​rating) ­ rating not null (0 </w:t>
+      </w:r>
+      <w:r>
+        <w:rPr>
+          <w:rFonts w:hint="eastAsia"/>
+        </w:rPr>
+        <w:t>→</w:t>
+      </w:r>
+      <w:r>
+        <w:t xml:space="preserve"> 100) </w:t>
+      </w:r>
+    </w:p>
+    <w:p>
+      <w:pPr>
+        <w:ind w:left="720"/>
+      </w:pPr>
+      <w:r>
+        <w:t>(User ­ Restaurant)</w:t>
+      </w:r>
+    </w:p>
+    <w:p>
+      <w:pPr>
+        <w:ind w:left="720"/>
+      </w:pPr>
+      <w:proofErr w:type="gramStart"/>
+      <w:r>
+        <w:t>Visits(</w:t>
+      </w:r>
+      <w:proofErr w:type="gramEnd"/>
+      <w:r>
+        <w:t>u​</w:t>
+      </w:r>
+      <w:proofErr w:type="spellStart"/>
+      <w:r>
+        <w:t>serID</w:t>
+      </w:r>
+      <w:proofErr w:type="spellEnd"/>
+      <w:r>
+        <w:t>,​r​</w:t>
+      </w:r>
+      <w:proofErr w:type="spellStart"/>
+      <w:r>
+        <w:t>estaurantName</w:t>
+      </w:r>
+      <w:proofErr w:type="spellEnd"/>
+      <w:r>
+        <w:t>,​r​</w:t>
+      </w:r>
+      <w:proofErr w:type="spellStart"/>
+      <w:r>
+        <w:t>estaurantAddress</w:t>
+      </w:r>
+      <w:proofErr w:type="spellEnd"/>
+      <w:r>
+        <w:t>,​</w:t>
+      </w:r>
+      <w:proofErr w:type="spellStart"/>
+      <w:r>
+        <w:t>timesV</w:t>
+      </w:r>
+      <w:r>
+        <w:t>isited</w:t>
+      </w:r>
+      <w:proofErr w:type="spellEnd"/>
+      <w:r>
+        <w:t xml:space="preserve">) ­ </w:t>
+      </w:r>
+      <w:proofErr w:type="spellStart"/>
+      <w:r>
+        <w:t>timesVisited</w:t>
+      </w:r>
+      <w:proofErr w:type="spellEnd"/>
+      <w:r>
+        <w:t xml:space="preserve"> not null</w:t>
+      </w:r>
+    </w:p>
+    <w:p>
+      <w:pPr>
+        <w:ind w:left="720"/>
+      </w:pPr>
+      <w:r>
+        <w:t>(Restaurant ­ Dish)</w:t>
+      </w:r>
+    </w:p>
+    <w:p>
+      <w:pPr>
+        <w:ind w:left="720"/>
+      </w:pPr>
+      <w:r>
+        <w:t>Serves(r​</w:t>
+      </w:r>
+      <w:proofErr w:type="spellStart"/>
+      <w:r>
+        <w:t>estaurantName</w:t>
+      </w:r>
+      <w:proofErr w:type="spellEnd"/>
+      <w:r>
+        <w:t>,​r​</w:t>
+      </w:r>
+      <w:proofErr w:type="spellStart"/>
+      <w:r>
+        <w:t>estaurantAddress</w:t>
+      </w:r>
+      <w:proofErr w:type="spellEnd"/>
+      <w:r>
+        <w:t>,​d​</w:t>
+      </w:r>
+      <w:proofErr w:type="spellStart"/>
+      <w:r>
+        <w:t>ishName</w:t>
+      </w:r>
+      <w:proofErr w:type="spellEnd"/>
+      <w:r>
+        <w:t>)​</w:t>
+      </w:r>
+    </w:p>
+    <w:p>
+      <w:pPr>
+        <w:ind w:left="720"/>
+      </w:pPr>
+      <w:r>
+        <w:t>(Restaurant ­ Region)</w:t>
+      </w:r>
+    </w:p>
+    <w:p>
+      <w:pPr>
+        <w:ind w:left="720"/>
+      </w:pPr>
+      <w:proofErr w:type="spellStart"/>
+      <w:r>
+        <w:t>LocatedIn</w:t>
+      </w:r>
+      <w:proofErr w:type="spellEnd"/>
+      <w:r>
+        <w:t>(r​</w:t>
+      </w:r>
+      <w:proofErr w:type="spellStart"/>
+      <w:r>
+        <w:t>estaurantName</w:t>
+      </w:r>
+      <w:proofErr w:type="spellEnd"/>
+      <w:r>
+        <w:t>,​r​</w:t>
+      </w:r>
+      <w:proofErr w:type="spellStart"/>
+      <w:r>
+        <w:t>estaurantAddress</w:t>
+      </w:r>
+      <w:proofErr w:type="spellEnd"/>
+      <w:r>
+        <w:t>,​r​</w:t>
+      </w:r>
+      <w:proofErr w:type="spellStart"/>
+      <w:r>
+        <w:t>egionName</w:t>
+      </w:r>
+      <w:proofErr w:type="spellEnd"/>
+      <w:r>
+        <w:t>)​</w:t>
+      </w:r>
+    </w:p>
+    <w:p>
+      <w:pPr>
+        <w:rPr>
+          <w:sz w:val="28"/>
+          <w:szCs w:val="28"/>
+        </w:rPr>
+      </w:pPr>
+    </w:p>
+    <w:p>
+      <w:pPr>
+        <w:rPr>
+          <w:b/>
+          <w:sz w:val="28"/>
+          <w:szCs w:val="28"/>
+          <w:u w:val="single"/>
+        </w:rPr>
+      </w:pPr>
+      <w:r>
+        <w:rPr>
+          <w:b/>
+          <w:sz w:val="28"/>
+          <w:szCs w:val="28"/>
+          <w:u w:val="single"/>
+        </w:rPr>
+        <w:t>Indexes:</w:t>
+      </w:r>
+    </w:p>
+    <w:p>
+      <w:pPr>
+        <w:rPr>
+          <w:sz w:val="28"/>
+          <w:szCs w:val="28"/>
+        </w:rPr>
+      </w:pPr>
+      <w:r>
+        <w:rPr>
+          <w:sz w:val="28"/>
+          <w:szCs w:val="28"/>
+        </w:rPr>
+        <w:tab/>
+      </w:r>
+    </w:p>
+    <w:p>
+      <w:pPr>
+        <w:rPr>
+          <w:sz w:val="28"/>
+          <w:szCs w:val="28"/>
+        </w:rPr>
+      </w:pPr>
+    </w:p>
+    <w:p>
+      <w:pPr>
+        <w:rPr>
+          <w:b/>
+          <w:sz w:val="28"/>
+          <w:szCs w:val="28"/>
+          <w:u w:val="single"/>
+        </w:rPr>
+      </w:pPr>
+      <w:r>
+        <w:rPr>
+          <w:b/>
+          <w:sz w:val="28"/>
+          <w:szCs w:val="28"/>
+          <w:u w:val="single"/>
+        </w:rPr>
+        <w:t>Triggers and Assertions:</w:t>
+      </w:r>
+    </w:p>
+    <w:p>
+      <w:pPr>
+        <w:rPr>
+          <w:sz w:val="28"/>
+          <w:szCs w:val="28"/>
+        </w:rPr>
+      </w:pPr>
+      <w:r>
+        <w:rPr>
+          <w:sz w:val="28"/>
+          <w:szCs w:val="28"/>
+        </w:rPr>
+        <w:tab/>
+      </w:r>
+    </w:p>
+    <w:p>
+      <w:pPr>
+        <w:rPr>
+          <w:sz w:val="28"/>
+          <w:szCs w:val="28"/>
+        </w:rPr>
+      </w:pPr>
+    </w:p>
+    <w:p>
+      <w:pPr>
+        <w:rPr>
+          <w:b/>
+          <w:sz w:val="28"/>
+          <w:szCs w:val="28"/>
+          <w:u w:val="single"/>
+        </w:rPr>
+      </w:pPr>
+      <w:r>
+        <w:rPr>
+          <w:b/>
+          <w:sz w:val="28"/>
+          <w:szCs w:val="28"/>
+          <w:u w:val="single"/>
+        </w:rPr>
+        <w:t>User Interface:</w:t>
+      </w:r>
+    </w:p>
+    <w:p>
+      <w:pPr>
+        <w:rPr>
+          <w:sz w:val="28"/>
+          <w:szCs w:val="28"/>
+        </w:rPr>
+      </w:pPr>
+      <w:r>
+        <w:rPr>
+          <w:sz w:val="28"/>
+          <w:szCs w:val="28"/>
+        </w:rPr>
+        <w:tab/>
+      </w:r>
+    </w:p>
+    <w:p>
+      <w:pPr>
+        <w:rPr>
+          <w:sz w:val="28"/>
+          <w:szCs w:val="28"/>
+        </w:rPr>
+      </w:pPr>
+    </w:p>
+    <w:p>
+      <w:pPr>
+        <w:rPr>
+          <w:b/>
+          <w:sz w:val="28"/>
+          <w:szCs w:val="28"/>
+          <w:u w:val="single"/>
+        </w:rPr>
+      </w:pPr>
+      <w:r>
+        <w:rPr>
+          <w:b/>
+          <w:sz w:val="28"/>
+          <w:szCs w:val="28"/>
+          <w:u w:val="single"/>
+        </w:rPr>
+        <w:t>Example Queries:</w:t>
+      </w:r>
+    </w:p>
+    <w:p>
+      <w:pPr>
+        <w:rPr>
+          <w:sz w:val="28"/>
+          <w:szCs w:val="28"/>
+        </w:rPr>
+      </w:pPr>
+      <w:r>
+        <w:rPr>
+          <w:sz w:val="28"/>
+          <w:szCs w:val="28"/>
+        </w:rPr>
+        <w:tab/>
+      </w:r>
+    </w:p>
+    <w:p>
+      <w:pPr>
+        <w:rPr>
+          <w:sz w:val="28"/>
+          <w:szCs w:val="28"/>
+        </w:rPr>
+      </w:pPr>
+    </w:p>
+    <w:p>
+      <w:pPr>
+        <w:rPr>
+          <w:b/>
+          <w:sz w:val="28"/>
+          <w:szCs w:val="28"/>
+          <w:u w:val="single"/>
+        </w:rPr>
+      </w:pPr>
+      <w:r>
+        <w:rPr>
+          <w:b/>
+          <w:sz w:val="28"/>
+          <w:szCs w:val="28"/>
+          <w:u w:val="single"/>
+        </w:rPr>
+        <w:t>Implementation:</w:t>
+      </w:r>
+    </w:p>
+    <w:p>
+      <w:r>
+        <w:rPr>
+          <w:sz w:val="28"/>
+          <w:szCs w:val="28"/>
+        </w:rPr>
+        <w:tab/>
+      </w:r>
+      <w:r>
+        <w:rPr>
+          <w:i/>
+        </w:rPr>
+        <w:t>Crave</w:t>
+      </w:r>
+      <w:r>
+        <w:t xml:space="preserve"> is written in Java and backed by a </w:t>
+      </w:r>
+      <w:proofErr w:type="spellStart"/>
+      <w:r>
+        <w:t>MySql</w:t>
+      </w:r>
+      <w:proofErr w:type="spellEnd"/>
+      <w:r>
+        <w:t xml:space="preserve"> database. Our current implementation required the database to be stored locally, but the application can be easily modified to connect to an online database</w:t>
+      </w:r>
+      <w:r>
+        <w:t xml:space="preserve">. Because of the nature of both Java and </w:t>
+      </w:r>
+      <w:proofErr w:type="spellStart"/>
+      <w:r>
+        <w:t>MySql</w:t>
+      </w:r>
+      <w:proofErr w:type="spellEnd"/>
+      <w:r>
+        <w:t>, our application is completely cross-platform, whether used on a local database or not.</w:t>
+      </w:r>
+      <w:r>
+        <w:t xml:space="preserve"> We have tested and confirmed its reliability on OS X 10.10, Windows 7, and Windows 8.</w:t>
+      </w:r>
+    </w:p>
+    <w:p>
       <w:bookmarkStart w:id="0" w:name="_GoBack"/>
       <w:bookmarkEnd w:id="0"/>
+    </w:p>
+    <w:p>
+      <w:pPr>
+        <w:rPr>
+          <w:b/>
+          <w:sz w:val="28"/>
+          <w:szCs w:val="28"/>
+          <w:u w:val="single"/>
+        </w:rPr>
+      </w:pPr>
+      <w:r>
+        <w:rPr>
+          <w:b/>
+          <w:sz w:val="28"/>
+          <w:szCs w:val="28"/>
+          <w:u w:val="single"/>
+        </w:rPr>
+        <w:t>Team Member Roles:</w:t>
+      </w:r>
+    </w:p>
+    <w:p>
+      <w:pPr>
+        <w:rPr>
+          <w:sz w:val="28"/>
+          <w:szCs w:val="28"/>
+        </w:rPr>
+      </w:pPr>
+      <w:r>
+        <w:rPr>
+          <w:sz w:val="28"/>
+          <w:szCs w:val="28"/>
+        </w:rPr>
+        <w:tab/>
+      </w:r>
     </w:p>
     <w:sectPr>
       <w:pgSz w:w="12240" w:h="15840"/>
@@ -205,6 +1271,33 @@
     <w:semiHidden/>
     <w:unhideWhenUsed/>
   </w:style>
+  <w:style w:type="paragraph" w:styleId="BalloonText">
+    <w:name w:val="Balloon Text"/>
+    <w:basedOn w:val="Normal"/>
+    <w:link w:val="BalloonTextChar"/>
+    <w:uiPriority w:val="99"/>
+    <w:semiHidden/>
+    <w:unhideWhenUsed/>
+    <w:rsid w:val="006E728A"/>
+    <w:rPr>
+      <w:rFonts w:ascii="Lucida Grande" w:hAnsi="Lucida Grande" w:cs="Lucida Grande"/>
+      <w:sz w:val="18"/>
+      <w:szCs w:val="18"/>
+    </w:rPr>
+  </w:style>
+  <w:style w:type="character" w:customStyle="1" w:styleId="BalloonTextChar">
+    <w:name w:val="Balloon Text Char"/>
+    <w:basedOn w:val="DefaultParagraphFont"/>
+    <w:link w:val="BalloonText"/>
+    <w:uiPriority w:val="99"/>
+    <w:semiHidden/>
+    <w:rsid w:val="006E728A"/>
+    <w:rPr>
+      <w:rFonts w:ascii="Lucida Grande" w:hAnsi="Lucida Grande" w:cs="Lucida Grande"/>
+      <w:sz w:val="18"/>
+      <w:szCs w:val="18"/>
+    </w:rPr>
+  </w:style>
 </w:styles>
 </file>
 
@@ -390,6 +1483,33 @@
     <w:uiPriority w:val="99"/>
     <w:semiHidden/>
     <w:unhideWhenUsed/>
+  </w:style>
+  <w:style w:type="paragraph" w:styleId="BalloonText">
+    <w:name w:val="Balloon Text"/>
+    <w:basedOn w:val="Normal"/>
+    <w:link w:val="BalloonTextChar"/>
+    <w:uiPriority w:val="99"/>
+    <w:semiHidden/>
+    <w:unhideWhenUsed/>
+    <w:rsid w:val="006E728A"/>
+    <w:rPr>
+      <w:rFonts w:ascii="Lucida Grande" w:hAnsi="Lucida Grande" w:cs="Lucida Grande"/>
+      <w:sz w:val="18"/>
+      <w:szCs w:val="18"/>
+    </w:rPr>
+  </w:style>
+  <w:style w:type="character" w:customStyle="1" w:styleId="BalloonTextChar">
+    <w:name w:val="Balloon Text Char"/>
+    <w:basedOn w:val="DefaultParagraphFont"/>
+    <w:link w:val="BalloonText"/>
+    <w:uiPriority w:val="99"/>
+    <w:semiHidden/>
+    <w:rsid w:val="006E728A"/>
+    <w:rPr>
+      <w:rFonts w:ascii="Lucida Grande" w:hAnsi="Lucida Grande" w:cs="Lucida Grande"/>
+      <w:sz w:val="18"/>
+      <w:szCs w:val="18"/>
+    </w:rPr>
   </w:style>
 </w:styles>
 </file>

</xml_diff>

<commit_message>
Final report is almost done
</commit_message>
<xml_diff>
--- a/Final_Report.docx
+++ b/Final_Report.docx
@@ -4,9 +4,160 @@
   <w:body>
     <w:p>
       <w:pPr>
+        <w:jc w:val="right"/>
+        <w:rPr>
+          <w:sz w:val="18"/>
+          <w:szCs w:val="18"/>
+        </w:rPr>
+      </w:pPr>
+      <w:r>
+        <w:rPr>
+          <w:sz w:val="18"/>
+          <w:szCs w:val="18"/>
+        </w:rPr>
+        <w:t>Emilio Colindres</w:t>
+      </w:r>
+      <w:r>
+        <w:rPr>
+          <w:sz w:val="18"/>
+          <w:szCs w:val="18"/>
+        </w:rPr>
+        <w:tab/>
+      </w:r>
+      <w:r>
+        <w:rPr>
+          <w:sz w:val="18"/>
+          <w:szCs w:val="18"/>
+        </w:rPr>
+        <w:t xml:space="preserve">  </w:t>
+      </w:r>
+      <w:r>
+        <w:rPr>
+          <w:sz w:val="18"/>
+          <w:szCs w:val="18"/>
+        </w:rPr>
+        <w:t>exc231</w:t>
+      </w:r>
+    </w:p>
+    <w:p>
+      <w:pPr>
+        <w:jc w:val="right"/>
+        <w:rPr>
+          <w:sz w:val="18"/>
+          <w:szCs w:val="18"/>
+        </w:rPr>
+      </w:pPr>
+      <w:r>
+        <w:rPr>
+          <w:sz w:val="18"/>
+          <w:szCs w:val="18"/>
+        </w:rPr>
+        <w:t>Andrew Wood</w:t>
+      </w:r>
+      <w:r>
+        <w:rPr>
+          <w:sz w:val="18"/>
+          <w:szCs w:val="18"/>
+        </w:rPr>
+        <w:tab/>
+      </w:r>
+      <w:r>
+        <w:rPr>
+          <w:sz w:val="18"/>
+          <w:szCs w:val="18"/>
+        </w:rPr>
+        <w:t xml:space="preserve"> </w:t>
+      </w:r>
+      <w:r>
+        <w:rPr>
+          <w:sz w:val="18"/>
+          <w:szCs w:val="18"/>
+        </w:rPr>
+        <w:t>aew61</w:t>
+      </w:r>
+    </w:p>
+    <w:p>
+      <w:pPr>
+        <w:jc w:val="right"/>
+        <w:rPr>
+          <w:sz w:val="18"/>
+          <w:szCs w:val="18"/>
+        </w:rPr>
+      </w:pPr>
+      <w:r>
+        <w:rPr>
+          <w:sz w:val="18"/>
+          <w:szCs w:val="18"/>
+        </w:rPr>
+        <w:t>Jonathan Fische</w:t>
+      </w:r>
+      <w:r>
+        <w:rPr>
+          <w:sz w:val="18"/>
+          <w:szCs w:val="18"/>
+        </w:rPr>
+        <w:tab/>
+      </w:r>
+      <w:r>
+        <w:rPr>
+          <w:sz w:val="18"/>
+          <w:szCs w:val="18"/>
+        </w:rPr>
+        <w:t xml:space="preserve">  </w:t>
+      </w:r>
+      <w:r>
+        <w:rPr>
+          <w:sz w:val="18"/>
+          <w:szCs w:val="18"/>
+        </w:rPr>
+        <w:t>jxf259</w:t>
+      </w:r>
+    </w:p>
+    <w:p>
+      <w:pPr>
+        <w:jc w:val="right"/>
+        <w:rPr>
+          <w:sz w:val="18"/>
+          <w:szCs w:val="18"/>
+        </w:rPr>
+      </w:pPr>
+      <w:r>
+        <w:rPr>
+          <w:sz w:val="18"/>
+          <w:szCs w:val="18"/>
+        </w:rPr>
+        <w:t>Harry Nelken</w:t>
+      </w:r>
+      <w:r>
+        <w:rPr>
+          <w:sz w:val="18"/>
+          <w:szCs w:val="18"/>
+        </w:rPr>
+        <w:tab/>
+      </w:r>
+      <w:r>
+        <w:rPr>
+          <w:sz w:val="18"/>
+          <w:szCs w:val="18"/>
+        </w:rPr>
+        <w:t>hrn10</w:t>
+      </w:r>
+    </w:p>
+    <w:p>
+      <w:pPr>
         <w:jc w:val="center"/>
-      </w:pPr>
-      <w:r>
+        <w:rPr>
+          <w:b/>
+          <w:sz w:val="32"/>
+          <w:szCs w:val="32"/>
+        </w:rPr>
+      </w:pPr>
+      <w:r>
+        <w:rPr>
+          <w:b/>
+          <w:sz w:val="32"/>
+          <w:szCs w:val="32"/>
+        </w:rPr>
         <w:t>Crave Final Report</w:t>
       </w:r>
     </w:p>
@@ -93,15 +244,7 @@
         <w:t xml:space="preserve"> is a desktop application written in Java</w:t>
       </w:r>
       <w:r>
-        <w:t xml:space="preserve">, backed by a </w:t>
-      </w:r>
-      <w:proofErr w:type="spellStart"/>
-      <w:r>
-        <w:t>MySql</w:t>
-      </w:r>
-      <w:proofErr w:type="spellEnd"/>
-      <w:r>
-        <w:t xml:space="preserve"> database,</w:t>
+        <w:t>, backed by a MySql database,</w:t>
       </w:r>
       <w:r>
         <w:t xml:space="preserve"> that allows its users to search for </w:t>
@@ -336,7 +479,6 @@
           <w:szCs w:val="28"/>
           <w:u w:val="single"/>
         </w:rPr>
-        <w:lastRenderedPageBreak/>
         <w:t>ER Diagram:</w:t>
       </w:r>
     </w:p>
@@ -361,10 +503,10 @@
           <w:szCs w:val="28"/>
         </w:rPr>
         <w:drawing>
-          <wp:inline distT="0" distB="0" distL="0" distR="0" wp14:anchorId="5A310EB9" wp14:editId="68846A5F">
+          <wp:inline distT="0" distB="0" distL="0" distR="0" wp14:anchorId="4CAC2F6B" wp14:editId="5D60E287">
             <wp:extent cx="5478145" cy="4496435"/>
             <wp:effectExtent l="0" t="0" r="8255" b="0"/>
-            <wp:docPr id="1" name="Picture 1" descr="Macintosh HD:Users:Emilio:Study:Case:EECS 341:Project:er_diagram.png"/>
+            <wp:docPr id="2" name="Picture 2" descr="Macintosh HD:Users:Emilio:Study:Case:EECS 341:Project:er_diagram.png"/>
             <wp:cNvGraphicFramePr>
               <a:graphicFrameLocks xmlns:a="http://schemas.openxmlformats.org/drawingml/2006/main" noChangeAspect="1"/>
             </wp:cNvGraphicFramePr>
@@ -372,7 +514,7 @@
               <a:graphicData uri="http://schemas.openxmlformats.org/drawingml/2006/picture">
                 <pic:pic xmlns:pic="http://schemas.openxmlformats.org/drawingml/2006/picture">
                   <pic:nvPicPr>
-                    <pic:cNvPr id="0" name="Picture 1" descr="Macintosh HD:Users:Emilio:Study:Case:EECS 341:Project:er_diagram.png"/>
+                    <pic:cNvPr id="0" name="Picture 2" descr="Macintosh HD:Users:Emilio:Study:Case:EECS 341:Project:er_diagram.png"/>
                     <pic:cNvPicPr>
                       <a:picLocks noChangeAspect="1" noChangeArrowheads="1"/>
                     </pic:cNvPicPr>
@@ -440,25 +582,251 @@
     <w:p>
       <w:pPr>
         <w:rPr>
-          <w:sz w:val="28"/>
-          <w:szCs w:val="28"/>
-        </w:rPr>
-      </w:pPr>
-      <w:r>
-        <w:rPr>
-          <w:sz w:val="28"/>
-          <w:szCs w:val="28"/>
+          <w:b/>
+          <w:sz w:val="16"/>
+          <w:szCs w:val="16"/>
+          <w:u w:val="single"/>
+        </w:rPr>
+      </w:pPr>
+    </w:p>
+    <w:p>
+      <w:pPr>
+        <w:rPr>
+          <w:sz w:val="18"/>
+          <w:szCs w:val="18"/>
+        </w:rPr>
+      </w:pPr>
+      <w:r>
+        <w:rPr>
+          <w:sz w:val="18"/>
+          <w:szCs w:val="18"/>
+        </w:rPr>
+        <w:t>Users ( ID, name, username )</w:t>
+      </w:r>
+    </w:p>
+    <w:p>
+      <w:pPr>
+        <w:rPr>
+          <w:sz w:val="18"/>
+          <w:szCs w:val="18"/>
+        </w:rPr>
+      </w:pPr>
+      <w:r>
+        <w:rPr>
+          <w:sz w:val="18"/>
+          <w:szCs w:val="18"/>
         </w:rPr>
         <w:tab/>
-      </w:r>
-    </w:p>
-    <w:p>
-      <w:pPr>
-        <w:rPr>
-          <w:sz w:val="28"/>
-          <w:szCs w:val="28"/>
-        </w:rPr>
-      </w:pPr>
+        <w:t>{ ID-&gt;name,username, name,username-&gt;</w:t>
+      </w:r>
+      <w:r>
+        <w:rPr>
+          <w:sz w:val="18"/>
+          <w:szCs w:val="18"/>
+        </w:rPr>
+        <w:t>ID }</w:t>
+      </w:r>
+    </w:p>
+    <w:p>
+      <w:pPr>
+        <w:rPr>
+          <w:sz w:val="18"/>
+          <w:szCs w:val="18"/>
+        </w:rPr>
+      </w:pPr>
+    </w:p>
+    <w:p>
+      <w:pPr>
+        <w:rPr>
+          <w:sz w:val="18"/>
+          <w:szCs w:val="18"/>
+        </w:rPr>
+      </w:pPr>
+      <w:r>
+        <w:rPr>
+          <w:sz w:val="18"/>
+          <w:szCs w:val="18"/>
+        </w:rPr>
+        <w:t>Restaurants ( ID, name, address )</w:t>
+      </w:r>
+    </w:p>
+    <w:p>
+      <w:pPr>
+        <w:rPr>
+          <w:sz w:val="18"/>
+          <w:szCs w:val="18"/>
+        </w:rPr>
+      </w:pPr>
+      <w:r>
+        <w:rPr>
+          <w:sz w:val="18"/>
+          <w:szCs w:val="18"/>
+        </w:rPr>
+        <w:tab/>
+        <w:t>{ ID-&gt;name, address, name,address-&gt;</w:t>
+      </w:r>
+      <w:r>
+        <w:rPr>
+          <w:sz w:val="18"/>
+          <w:szCs w:val="18"/>
+        </w:rPr>
+        <w:t>ID }</w:t>
+      </w:r>
+    </w:p>
+    <w:p>
+      <w:pPr>
+        <w:rPr>
+          <w:sz w:val="18"/>
+          <w:szCs w:val="18"/>
+        </w:rPr>
+      </w:pPr>
+    </w:p>
+    <w:p>
+      <w:pPr>
+        <w:rPr>
+          <w:sz w:val="18"/>
+          <w:szCs w:val="18"/>
+        </w:rPr>
+      </w:pPr>
+      <w:r>
+        <w:rPr>
+          <w:sz w:val="18"/>
+          <w:szCs w:val="18"/>
+        </w:rPr>
+        <w:t>Dishes ( ID, name, avgPrice, avgRating</w:t>
+      </w:r>
+      <w:r>
+        <w:rPr>
+          <w:sz w:val="18"/>
+          <w:szCs w:val="18"/>
+        </w:rPr>
+        <w:t xml:space="preserve"> )</w:t>
+      </w:r>
+    </w:p>
+    <w:p>
+      <w:pPr>
+        <w:rPr>
+          <w:sz w:val="18"/>
+          <w:szCs w:val="18"/>
+        </w:rPr>
+      </w:pPr>
+      <w:r>
+        <w:rPr>
+          <w:sz w:val="18"/>
+          <w:szCs w:val="18"/>
+        </w:rPr>
+        <w:tab/>
+        <w:t>{ ID-&gt;name,avgPrice,avgRating }</w:t>
+      </w:r>
+    </w:p>
+    <w:p>
+      <w:pPr>
+        <w:rPr>
+          <w:sz w:val="18"/>
+          <w:szCs w:val="18"/>
+        </w:rPr>
+      </w:pPr>
+    </w:p>
+    <w:p>
+      <w:pPr>
+        <w:rPr>
+          <w:sz w:val="18"/>
+          <w:szCs w:val="18"/>
+        </w:rPr>
+      </w:pPr>
+      <w:r>
+        <w:rPr>
+          <w:sz w:val="18"/>
+          <w:szCs w:val="18"/>
+        </w:rPr>
+        <w:t>Types ( ID, name )</w:t>
+      </w:r>
+    </w:p>
+    <w:p>
+      <w:pPr>
+        <w:rPr>
+          <w:sz w:val="18"/>
+          <w:szCs w:val="18"/>
+        </w:rPr>
+      </w:pPr>
+      <w:r>
+        <w:rPr>
+          <w:sz w:val="18"/>
+          <w:szCs w:val="18"/>
+        </w:rPr>
+        <w:tab/>
+        <w:t>{ ID-&gt;name, name-&gt;ID }</w:t>
+      </w:r>
+    </w:p>
+    <w:p>
+      <w:pPr>
+        <w:rPr>
+          <w:sz w:val="18"/>
+          <w:szCs w:val="18"/>
+        </w:rPr>
+      </w:pPr>
+      <w:r>
+        <w:rPr>
+          <w:sz w:val="18"/>
+          <w:szCs w:val="18"/>
+        </w:rPr>
+        <w:t>Regions ( ID, name )</w:t>
+      </w:r>
+    </w:p>
+    <w:p>
+      <w:pPr>
+        <w:rPr>
+          <w:sz w:val="18"/>
+          <w:szCs w:val="18"/>
+        </w:rPr>
+      </w:pPr>
+      <w:r>
+        <w:rPr>
+          <w:sz w:val="18"/>
+          <w:szCs w:val="18"/>
+        </w:rPr>
+        <w:tab/>
+        <w:t>{ ID-&gt;name, name-&gt;ID }</w:t>
+      </w:r>
+    </w:p>
+    <w:p>
+      <w:pPr>
+        <w:rPr>
+          <w:sz w:val="18"/>
+          <w:szCs w:val="18"/>
+        </w:rPr>
+      </w:pPr>
+    </w:p>
+    <w:p>
+      <w:pPr>
+        <w:rPr>
+          <w:sz w:val="18"/>
+          <w:szCs w:val="18"/>
+        </w:rPr>
+      </w:pPr>
+      <w:r>
+        <w:rPr>
+          <w:sz w:val="18"/>
+          <w:szCs w:val="18"/>
+        </w:rPr>
+        <w:t>Origins (ID, name )</w:t>
+      </w:r>
+    </w:p>
+    <w:p>
+      <w:pPr>
+        <w:rPr>
+          <w:sz w:val="18"/>
+          <w:szCs w:val="18"/>
+        </w:rPr>
+      </w:pPr>
+      <w:r>
+        <w:rPr>
+          <w:sz w:val="18"/>
+          <w:szCs w:val="18"/>
+        </w:rPr>
+        <w:tab/>
+        <w:t>{ ID-&gt;name, name-&gt;ID }</w:t>
+      </w:r>
     </w:p>
     <w:p>
       <w:pPr>
@@ -483,333 +851,1157 @@
       <w:pPr>
         <w:rPr>
           <w:b/>
-          <w:sz w:val="28"/>
-          <w:szCs w:val="28"/>
-          <w:u w:val="single"/>
-        </w:rPr>
-      </w:pPr>
-    </w:p>
-    <w:p>
-      <w:r>
-        <w:rPr>
-          <w:sz w:val="28"/>
-          <w:szCs w:val="28"/>
+          <w:sz w:val="20"/>
+          <w:szCs w:val="20"/>
+          <w:u w:val="single"/>
+        </w:rPr>
+      </w:pPr>
+    </w:p>
+    <w:p>
+      <w:pPr>
+        <w:rPr>
+          <w:sz w:val="20"/>
+          <w:szCs w:val="20"/>
+        </w:rPr>
+      </w:pPr>
+      <w:r>
+        <w:rPr>
+          <w:sz w:val="20"/>
+          <w:szCs w:val="20"/>
+        </w:rPr>
+        <w:t>ENTITIES</w:t>
+      </w:r>
+    </w:p>
+    <w:p>
+      <w:pPr>
+        <w:ind w:firstLine="720"/>
+        <w:rPr>
+          <w:sz w:val="20"/>
+          <w:szCs w:val="20"/>
+        </w:rPr>
+      </w:pPr>
+      <w:r>
+        <w:rPr>
+          <w:sz w:val="20"/>
+          <w:szCs w:val="20"/>
+        </w:rPr>
+        <w:t>All ID attributes are auto-incrementing</w:t>
+      </w:r>
+      <w:r>
+        <w:rPr>
+          <w:sz w:val="20"/>
+          <w:szCs w:val="20"/>
+        </w:rPr>
+        <w:t>.</w:t>
+      </w:r>
+    </w:p>
+    <w:p>
+      <w:pPr>
+        <w:rPr>
+          <w:sz w:val="20"/>
+          <w:szCs w:val="20"/>
+        </w:rPr>
+      </w:pPr>
+      <w:r>
+        <w:rPr>
+          <w:sz w:val="20"/>
+          <w:szCs w:val="20"/>
+        </w:rPr>
+        <w:t>u</w:t>
+      </w:r>
+      <w:r>
+        <w:rPr>
+          <w:sz w:val="20"/>
+          <w:szCs w:val="20"/>
+        </w:rPr>
+        <w:t>ser</w:t>
+      </w:r>
+      <w:r>
+        <w:rPr>
+          <w:sz w:val="20"/>
+          <w:szCs w:val="20"/>
+        </w:rPr>
+        <w:t>s</w:t>
+      </w:r>
+      <w:r>
+        <w:rPr>
+          <w:sz w:val="20"/>
+          <w:szCs w:val="20"/>
+        </w:rPr>
+        <w:t>(</w:t>
+      </w:r>
+      <w:r>
+        <w:rPr>
+          <w:sz w:val="20"/>
+          <w:szCs w:val="20"/>
+        </w:rPr>
+        <w:t xml:space="preserve"> </w:t>
+      </w:r>
+      <w:r>
+        <w:rPr>
+          <w:sz w:val="20"/>
+          <w:szCs w:val="20"/>
+          <w:u w:val="single"/>
+        </w:rPr>
+        <w:t>I​D</w:t>
+      </w:r>
+      <w:r>
+        <w:rPr>
+          <w:sz w:val="20"/>
+          <w:szCs w:val="20"/>
+        </w:rPr>
+        <w:t>,​</w:t>
+      </w:r>
+      <w:r>
+        <w:rPr>
+          <w:sz w:val="20"/>
+          <w:szCs w:val="20"/>
+        </w:rPr>
+        <w:t xml:space="preserve"> </w:t>
+      </w:r>
+      <w:r>
+        <w:rPr>
+          <w:sz w:val="20"/>
+          <w:szCs w:val="20"/>
+        </w:rPr>
+        <w:t xml:space="preserve">name, </w:t>
+      </w:r>
+      <w:r>
+        <w:rPr>
+          <w:sz w:val="20"/>
+          <w:szCs w:val="20"/>
+        </w:rPr>
+        <w:t>username</w:t>
+      </w:r>
+      <w:r>
+        <w:rPr>
+          <w:sz w:val="20"/>
+          <w:szCs w:val="20"/>
+        </w:rPr>
+        <w:t xml:space="preserve"> </w:t>
+      </w:r>
+      <w:r>
+        <w:rPr>
+          <w:sz w:val="20"/>
+          <w:szCs w:val="20"/>
+        </w:rPr>
+        <w:t>) ­ name not null</w:t>
+      </w:r>
+      <w:r>
+        <w:rPr>
+          <w:sz w:val="20"/>
+          <w:szCs w:val="20"/>
+        </w:rPr>
+        <w:t xml:space="preserve">, </w:t>
+      </w:r>
+      <w:r>
+        <w:rPr>
+          <w:sz w:val="20"/>
+          <w:szCs w:val="20"/>
+        </w:rPr>
+        <w:t>(</w:t>
+      </w:r>
+      <w:r>
+        <w:rPr>
+          <w:sz w:val="20"/>
+          <w:szCs w:val="20"/>
+        </w:rPr>
+        <w:t>username</w:t>
+      </w:r>
+      <w:r>
+        <w:rPr>
+          <w:sz w:val="20"/>
+          <w:szCs w:val="20"/>
+        </w:rPr>
+        <w:t>)</w:t>
+      </w:r>
+      <w:r>
+        <w:rPr>
+          <w:sz w:val="20"/>
+          <w:szCs w:val="20"/>
+        </w:rPr>
+        <w:t xml:space="preserve"> unique</w:t>
+      </w:r>
+      <w:r>
+        <w:rPr>
+          <w:sz w:val="20"/>
+          <w:szCs w:val="20"/>
+        </w:rPr>
+        <w:t xml:space="preserve"> not null</w:t>
+      </w:r>
+    </w:p>
+    <w:p>
+      <w:pPr>
+        <w:rPr>
+          <w:sz w:val="20"/>
+          <w:szCs w:val="20"/>
+        </w:rPr>
+      </w:pPr>
+    </w:p>
+    <w:p>
+      <w:pPr>
+        <w:rPr>
+          <w:sz w:val="20"/>
+          <w:szCs w:val="20"/>
+        </w:rPr>
+      </w:pPr>
+      <w:r>
+        <w:rPr>
+          <w:sz w:val="20"/>
+          <w:szCs w:val="20"/>
+        </w:rPr>
+        <w:t>r</w:t>
+      </w:r>
+      <w:r>
+        <w:rPr>
+          <w:sz w:val="20"/>
+          <w:szCs w:val="20"/>
+        </w:rPr>
+        <w:t>estaurant</w:t>
+      </w:r>
+      <w:r>
+        <w:rPr>
+          <w:sz w:val="20"/>
+          <w:szCs w:val="20"/>
+        </w:rPr>
+        <w:t>s</w:t>
+      </w:r>
+      <w:r>
+        <w:rPr>
+          <w:sz w:val="20"/>
+          <w:szCs w:val="20"/>
+        </w:rPr>
+        <w:t>(</w:t>
+      </w:r>
+      <w:r>
+        <w:rPr>
+          <w:sz w:val="20"/>
+          <w:szCs w:val="20"/>
+        </w:rPr>
+        <w:t xml:space="preserve"> </w:t>
+      </w:r>
+      <w:r>
+        <w:rPr>
+          <w:sz w:val="20"/>
+          <w:szCs w:val="20"/>
+          <w:u w:val="single"/>
+        </w:rPr>
+        <w:t>ID</w:t>
+      </w:r>
+      <w:r>
+        <w:rPr>
+          <w:sz w:val="20"/>
+          <w:szCs w:val="20"/>
+        </w:rPr>
+        <w:t>,​</w:t>
+      </w:r>
+      <w:r>
+        <w:rPr>
+          <w:sz w:val="20"/>
+          <w:szCs w:val="20"/>
+        </w:rPr>
+        <w:t xml:space="preserve"> </w:t>
+      </w:r>
+      <w:r>
+        <w:rPr>
+          <w:sz w:val="20"/>
+          <w:szCs w:val="20"/>
+        </w:rPr>
+        <w:t>name</w:t>
+      </w:r>
+      <w:r>
+        <w:rPr>
+          <w:sz w:val="20"/>
+          <w:szCs w:val="20"/>
+        </w:rPr>
+        <w:t>,​</w:t>
+      </w:r>
+      <w:r>
+        <w:rPr>
+          <w:sz w:val="20"/>
+          <w:szCs w:val="20"/>
+        </w:rPr>
+        <w:t xml:space="preserve"> </w:t>
+      </w:r>
+      <w:r>
+        <w:rPr>
+          <w:sz w:val="20"/>
+          <w:szCs w:val="20"/>
+        </w:rPr>
+        <w:t>address</w:t>
+      </w:r>
+      <w:r>
+        <w:rPr>
+          <w:sz w:val="20"/>
+          <w:szCs w:val="20"/>
+        </w:rPr>
+        <w:t xml:space="preserve"> </w:t>
+      </w:r>
+      <w:r>
+        <w:rPr>
+          <w:sz w:val="20"/>
+          <w:szCs w:val="20"/>
+        </w:rPr>
+        <w:t>) ­</w:t>
+      </w:r>
+      <w:r>
+        <w:rPr>
+          <w:sz w:val="20"/>
+          <w:szCs w:val="20"/>
+        </w:rPr>
+        <w:t xml:space="preserve"> </w:t>
+      </w:r>
+      <w:r>
+        <w:rPr>
+          <w:sz w:val="20"/>
+          <w:szCs w:val="20"/>
+        </w:rPr>
+        <w:t>(</w:t>
+      </w:r>
+      <w:r>
+        <w:rPr>
+          <w:sz w:val="20"/>
+          <w:szCs w:val="20"/>
+        </w:rPr>
+        <w:t>name, address) unique</w:t>
+      </w:r>
+      <w:r>
+        <w:rPr>
+          <w:sz w:val="20"/>
+          <w:szCs w:val="20"/>
+        </w:rPr>
+        <w:t xml:space="preserve"> not null</w:t>
+      </w:r>
+    </w:p>
+    <w:p>
+      <w:pPr>
+        <w:rPr>
+          <w:sz w:val="20"/>
+          <w:szCs w:val="20"/>
+        </w:rPr>
+      </w:pPr>
+    </w:p>
+    <w:p>
+      <w:pPr>
+        <w:rPr>
+          <w:sz w:val="20"/>
+          <w:szCs w:val="20"/>
+        </w:rPr>
+      </w:pPr>
+      <w:r>
+        <w:rPr>
+          <w:sz w:val="20"/>
+          <w:szCs w:val="20"/>
+        </w:rPr>
+        <w:t>d</w:t>
+      </w:r>
+      <w:r>
+        <w:rPr>
+          <w:sz w:val="20"/>
+          <w:szCs w:val="20"/>
+        </w:rPr>
+        <w:t>ish</w:t>
+      </w:r>
+      <w:r>
+        <w:rPr>
+          <w:sz w:val="20"/>
+          <w:szCs w:val="20"/>
+        </w:rPr>
+        <w:t>es</w:t>
+      </w:r>
+      <w:r>
+        <w:rPr>
+          <w:sz w:val="20"/>
+          <w:szCs w:val="20"/>
+        </w:rPr>
+        <w:t>(</w:t>
+      </w:r>
+      <w:r>
+        <w:rPr>
+          <w:sz w:val="20"/>
+          <w:szCs w:val="20"/>
+        </w:rPr>
+        <w:t xml:space="preserve"> </w:t>
+      </w:r>
+      <w:r>
+        <w:rPr>
+          <w:sz w:val="20"/>
+          <w:szCs w:val="20"/>
+          <w:u w:val="single"/>
+        </w:rPr>
+        <w:t>ID</w:t>
+      </w:r>
+      <w:r>
+        <w:rPr>
+          <w:sz w:val="20"/>
+          <w:szCs w:val="20"/>
+        </w:rPr>
+        <w:t>, n</w:t>
+      </w:r>
+      <w:r>
+        <w:rPr>
+          <w:sz w:val="20"/>
+          <w:szCs w:val="20"/>
+        </w:rPr>
+        <w:t>​</w:t>
+      </w:r>
+      <w:r>
+        <w:rPr>
+          <w:sz w:val="20"/>
+          <w:szCs w:val="20"/>
+        </w:rPr>
+        <w:t>ame, avgPrice, avgRating</w:t>
+      </w:r>
+      <w:r>
+        <w:rPr>
+          <w:sz w:val="20"/>
+          <w:szCs w:val="20"/>
+        </w:rPr>
+        <w:t xml:space="preserve"> </w:t>
+      </w:r>
+      <w:r>
+        <w:rPr>
+          <w:sz w:val="20"/>
+          <w:szCs w:val="20"/>
+        </w:rPr>
+        <w:t xml:space="preserve">) ­ </w:t>
+      </w:r>
+      <w:r>
+        <w:rPr>
+          <w:sz w:val="20"/>
+          <w:szCs w:val="20"/>
+        </w:rPr>
+        <w:t>name not null, avgPrice default 0.00, avgRating default 0</w:t>
+      </w:r>
+    </w:p>
+    <w:p>
+      <w:pPr>
+        <w:rPr>
+          <w:sz w:val="20"/>
+          <w:szCs w:val="20"/>
+        </w:rPr>
+      </w:pPr>
+    </w:p>
+    <w:p>
+      <w:pPr>
+        <w:rPr>
+          <w:sz w:val="20"/>
+          <w:szCs w:val="20"/>
+        </w:rPr>
+      </w:pPr>
+      <w:r>
+        <w:rPr>
+          <w:sz w:val="20"/>
+          <w:szCs w:val="20"/>
+        </w:rPr>
+        <w:t>types(</w:t>
+      </w:r>
+      <w:r>
+        <w:rPr>
+          <w:sz w:val="20"/>
+          <w:szCs w:val="20"/>
+        </w:rPr>
+        <w:t xml:space="preserve"> </w:t>
+      </w:r>
+      <w:r>
+        <w:rPr>
+          <w:sz w:val="20"/>
+          <w:szCs w:val="20"/>
+          <w:u w:val="single"/>
+        </w:rPr>
+        <w:t>ID</w:t>
+      </w:r>
+      <w:r>
+        <w:rPr>
+          <w:sz w:val="20"/>
+          <w:szCs w:val="20"/>
+        </w:rPr>
+        <w:t>, name</w:t>
+      </w:r>
+      <w:r>
+        <w:rPr>
+          <w:sz w:val="20"/>
+          <w:szCs w:val="20"/>
+        </w:rPr>
+        <w:t xml:space="preserve"> </w:t>
+      </w:r>
+      <w:r>
+        <w:rPr>
+          <w:sz w:val="20"/>
+          <w:szCs w:val="20"/>
+        </w:rPr>
+        <w:t>)</w:t>
+      </w:r>
+      <w:r>
+        <w:rPr>
+          <w:sz w:val="20"/>
+          <w:szCs w:val="20"/>
+        </w:rPr>
+        <w:t xml:space="preserve"> - (name) unique not null</w:t>
+      </w:r>
+    </w:p>
+    <w:p>
+      <w:pPr>
+        <w:rPr>
+          <w:sz w:val="20"/>
+          <w:szCs w:val="20"/>
+        </w:rPr>
+      </w:pPr>
+    </w:p>
+    <w:p>
+      <w:pPr>
+        <w:rPr>
+          <w:sz w:val="20"/>
+          <w:szCs w:val="20"/>
+        </w:rPr>
+      </w:pPr>
+      <w:r>
+        <w:rPr>
+          <w:sz w:val="20"/>
+          <w:szCs w:val="20"/>
+        </w:rPr>
+        <w:t>r</w:t>
+      </w:r>
+      <w:r>
+        <w:rPr>
+          <w:sz w:val="20"/>
+          <w:szCs w:val="20"/>
+        </w:rPr>
+        <w:t>egion</w:t>
+      </w:r>
+      <w:r>
+        <w:rPr>
+          <w:sz w:val="20"/>
+          <w:szCs w:val="20"/>
+        </w:rPr>
+        <w:t>s</w:t>
+      </w:r>
+      <w:r>
+        <w:rPr>
+          <w:sz w:val="20"/>
+          <w:szCs w:val="20"/>
+        </w:rPr>
+        <w:t>(</w:t>
+      </w:r>
+      <w:r>
+        <w:rPr>
+          <w:sz w:val="20"/>
+          <w:szCs w:val="20"/>
+        </w:rPr>
+        <w:t xml:space="preserve"> </w:t>
+      </w:r>
+      <w:r>
+        <w:rPr>
+          <w:sz w:val="20"/>
+          <w:szCs w:val="20"/>
+          <w:u w:val="single"/>
+        </w:rPr>
+        <w:t>ID</w:t>
+      </w:r>
+      <w:r>
+        <w:rPr>
+          <w:sz w:val="20"/>
+          <w:szCs w:val="20"/>
+        </w:rPr>
+        <w:t xml:space="preserve">, </w:t>
+      </w:r>
+      <w:r>
+        <w:rPr>
+          <w:sz w:val="20"/>
+          <w:szCs w:val="20"/>
+        </w:rPr>
+        <w:t>n​ame</w:t>
+      </w:r>
+      <w:r>
+        <w:rPr>
+          <w:sz w:val="20"/>
+          <w:szCs w:val="20"/>
+        </w:rPr>
+        <w:t xml:space="preserve"> </w:t>
+      </w:r>
+      <w:r>
+        <w:rPr>
+          <w:sz w:val="20"/>
+          <w:szCs w:val="20"/>
+        </w:rPr>
+        <w:t>)</w:t>
+      </w:r>
+      <w:r>
+        <w:rPr>
+          <w:sz w:val="20"/>
+          <w:szCs w:val="20"/>
+        </w:rPr>
+        <w:t xml:space="preserve"> - (name) unique not null</w:t>
+      </w:r>
+    </w:p>
+    <w:p>
+      <w:pPr>
+        <w:rPr>
+          <w:sz w:val="20"/>
+          <w:szCs w:val="20"/>
+        </w:rPr>
+      </w:pPr>
+    </w:p>
+    <w:p>
+      <w:pPr>
+        <w:rPr>
+          <w:sz w:val="20"/>
+          <w:szCs w:val="20"/>
+        </w:rPr>
+      </w:pPr>
+      <w:r>
+        <w:rPr>
+          <w:sz w:val="20"/>
+          <w:szCs w:val="20"/>
+        </w:rPr>
+        <w:t>origins(</w:t>
+      </w:r>
+      <w:r>
+        <w:rPr>
+          <w:sz w:val="20"/>
+          <w:szCs w:val="20"/>
+        </w:rPr>
+        <w:t xml:space="preserve"> </w:t>
+      </w:r>
+      <w:r>
+        <w:rPr>
+          <w:sz w:val="20"/>
+          <w:szCs w:val="20"/>
+          <w:u w:val="single"/>
+        </w:rPr>
+        <w:t>ID</w:t>
+      </w:r>
+      <w:r>
+        <w:rPr>
+          <w:sz w:val="20"/>
+          <w:szCs w:val="20"/>
+        </w:rPr>
+        <w:t>, name</w:t>
+      </w:r>
+      <w:r>
+        <w:rPr>
+          <w:sz w:val="20"/>
+          <w:szCs w:val="20"/>
+        </w:rPr>
+        <w:t xml:space="preserve"> </w:t>
+      </w:r>
+      <w:r>
+        <w:rPr>
+          <w:sz w:val="20"/>
+          <w:szCs w:val="20"/>
+        </w:rPr>
+        <w:t>)</w:t>
+      </w:r>
+      <w:r>
+        <w:rPr>
+          <w:sz w:val="20"/>
+          <w:szCs w:val="20"/>
+        </w:rPr>
+        <w:t>​</w:t>
+      </w:r>
+      <w:r>
+        <w:rPr>
+          <w:sz w:val="20"/>
+          <w:szCs w:val="20"/>
+        </w:rPr>
+        <w:t xml:space="preserve"> - (name) unique not null</w:t>
+      </w:r>
+    </w:p>
+    <w:p>
+      <w:pPr>
+        <w:rPr>
+          <w:sz w:val="20"/>
+          <w:szCs w:val="20"/>
+        </w:rPr>
+      </w:pPr>
+    </w:p>
+    <w:p>
+      <w:pPr>
+        <w:rPr>
+          <w:sz w:val="20"/>
+          <w:szCs w:val="20"/>
+        </w:rPr>
+      </w:pPr>
+    </w:p>
+    <w:p>
+      <w:pPr>
+        <w:rPr>
+          <w:sz w:val="20"/>
+          <w:szCs w:val="20"/>
+        </w:rPr>
+      </w:pPr>
+      <w:r>
+        <w:rPr>
+          <w:sz w:val="20"/>
+          <w:szCs w:val="20"/>
+        </w:rPr>
+        <w:t>RELATIONS​</w:t>
+      </w:r>
+    </w:p>
+    <w:p>
+      <w:pPr>
+        <w:rPr>
+          <w:sz w:val="20"/>
+          <w:szCs w:val="20"/>
+        </w:rPr>
+      </w:pPr>
+      <w:r>
+        <w:rPr>
+          <w:sz w:val="20"/>
+          <w:szCs w:val="20"/>
         </w:rPr>
         <w:tab/>
-      </w:r>
-      <w:r>
-        <w:t>ENTITIES</w:t>
-      </w:r>
-    </w:p>
-    <w:p>
-      <w:pPr>
-        <w:ind w:left="720"/>
-      </w:pPr>
-      <w:proofErr w:type="gramStart"/>
-      <w:r>
-        <w:t>User(</w:t>
-      </w:r>
-      <w:proofErr w:type="gramEnd"/>
-      <w:r>
-        <w:t>I​D,​name, age, gender) ­ name not null</w:t>
-      </w:r>
-    </w:p>
-    <w:p>
-      <w:pPr>
-        <w:ind w:left="720"/>
-      </w:pPr>
-      <w:proofErr w:type="gramStart"/>
-      <w:r>
-        <w:t>Restaurant(</w:t>
-      </w:r>
-      <w:proofErr w:type="gramEnd"/>
-      <w:r>
-        <w:t>n​</w:t>
-      </w:r>
-      <w:proofErr w:type="spellStart"/>
-      <w:r>
-        <w:t>ame</w:t>
-      </w:r>
-      <w:proofErr w:type="spellEnd"/>
-      <w:r>
-        <w:t>,​a​</w:t>
-      </w:r>
-      <w:proofErr w:type="spellStart"/>
-      <w:r>
-        <w:t>ddress</w:t>
-      </w:r>
-      <w:proofErr w:type="spellEnd"/>
-      <w:r>
-        <w:t>,​origin) ­ origin not null Dish(n​</w:t>
-      </w:r>
-      <w:proofErr w:type="spellStart"/>
-      <w:r>
-        <w:t>ame</w:t>
-      </w:r>
-      <w:proofErr w:type="spellEnd"/>
-      <w:r>
-        <w:t>,​t​</w:t>
-      </w:r>
-      <w:proofErr w:type="spellStart"/>
-      <w:r>
-        <w:t>ype</w:t>
-      </w:r>
-      <w:proofErr w:type="spellEnd"/>
-      <w:r>
-        <w:t>,​o​</w:t>
-      </w:r>
-      <w:proofErr w:type="spellStart"/>
-      <w:r>
-        <w:t>rigin</w:t>
-      </w:r>
-      <w:proofErr w:type="spellEnd"/>
-      <w:r>
-        <w:t>,​price, description) ­ price not null, description not null Region(n​</w:t>
-      </w:r>
-      <w:proofErr w:type="spellStart"/>
-      <w:r>
-        <w:t>ame</w:t>
-      </w:r>
-      <w:proofErr w:type="spellEnd"/>
-      <w:r>
-        <w:t>)​</w:t>
-      </w:r>
-    </w:p>
-    <w:p>
-      <w:pPr>
-        <w:ind w:left="720"/>
-      </w:pPr>
-    </w:p>
-    <w:p>
-      <w:pPr>
-        <w:ind w:left="720"/>
-      </w:pPr>
-      <w:r>
-        <w:t>RELATIONS​</w:t>
-      </w:r>
-      <w:r>
+        <w:t>All relations have foreign key constraints for the entities that they reference. Furthermore, all foreign key references cascade on both updates and deletions</w:t>
+      </w:r>
+      <w:r>
+        <w:rPr>
+          <w:sz w:val="20"/>
+          <w:szCs w:val="20"/>
+        </w:rPr>
+        <w:t>.</w:t>
+      </w:r>
+    </w:p>
+    <w:p>
+      <w:pPr>
+        <w:rPr>
+          <w:sz w:val="20"/>
+          <w:szCs w:val="20"/>
+        </w:rPr>
+      </w:pPr>
+      <w:r>
+        <w:rPr>
+          <w:sz w:val="20"/>
+          <w:szCs w:val="20"/>
+        </w:rPr>
+        <w:t>( Dish - Origin )</w:t>
+      </w:r>
+    </w:p>
+    <w:p>
+      <w:pPr>
+        <w:rPr>
+          <w:sz w:val="20"/>
+          <w:szCs w:val="20"/>
+        </w:rPr>
+      </w:pPr>
+      <w:r>
+        <w:rPr>
+          <w:sz w:val="20"/>
+          <w:szCs w:val="20"/>
+        </w:rPr>
+        <w:t xml:space="preserve">dishOrigin( </w:t>
+      </w:r>
+      <w:r>
+        <w:rPr>
+          <w:sz w:val="20"/>
+          <w:szCs w:val="20"/>
+          <w:u w:val="single"/>
+        </w:rPr>
+        <w:t>dID</w:t>
+      </w:r>
+      <w:r>
+        <w:rPr>
+          <w:sz w:val="20"/>
+          <w:szCs w:val="20"/>
+        </w:rPr>
+        <w:t xml:space="preserve">, </w:t>
+      </w:r>
+      <w:r>
+        <w:rPr>
+          <w:sz w:val="20"/>
+          <w:szCs w:val="20"/>
+          <w:u w:val="single"/>
+        </w:rPr>
+        <w:t>oID</w:t>
+      </w:r>
+      <w:r>
+        <w:rPr>
+          <w:sz w:val="20"/>
+          <w:szCs w:val="20"/>
+        </w:rPr>
+        <w:t xml:space="preserve"> )</w:t>
+      </w:r>
+    </w:p>
+    <w:p>
+      <w:pPr>
+        <w:rPr>
+          <w:sz w:val="20"/>
+          <w:szCs w:val="20"/>
+        </w:rPr>
+      </w:pPr>
+    </w:p>
+    <w:p>
+      <w:pPr>
+        <w:rPr>
+          <w:sz w:val="20"/>
+          <w:szCs w:val="20"/>
+        </w:rPr>
+      </w:pPr>
+      <w:r>
+        <w:rPr>
+          <w:sz w:val="20"/>
+          <w:szCs w:val="20"/>
+        </w:rPr>
+        <w:t>( Dish - Type )</w:t>
+      </w:r>
+    </w:p>
+    <w:p>
+      <w:pPr>
+        <w:rPr>
+          <w:sz w:val="20"/>
+          <w:szCs w:val="20"/>
+        </w:rPr>
+      </w:pPr>
+      <w:r>
+        <w:rPr>
+          <w:sz w:val="20"/>
+          <w:szCs w:val="20"/>
+        </w:rPr>
+        <w:t xml:space="preserve">dishType( </w:t>
+      </w:r>
+      <w:r>
+        <w:rPr>
+          <w:sz w:val="20"/>
+          <w:szCs w:val="20"/>
+          <w:u w:val="single"/>
+        </w:rPr>
+        <w:t>dID</w:t>
+      </w:r>
+      <w:r>
+        <w:rPr>
+          <w:sz w:val="20"/>
+          <w:szCs w:val="20"/>
+        </w:rPr>
+        <w:t xml:space="preserve">, </w:t>
+      </w:r>
+      <w:r>
+        <w:rPr>
+          <w:sz w:val="20"/>
+          <w:szCs w:val="20"/>
+          <w:u w:val="single"/>
+        </w:rPr>
+        <w:t>tID</w:t>
+      </w:r>
+      <w:r>
+        <w:rPr>
+          <w:sz w:val="20"/>
+          <w:szCs w:val="20"/>
+        </w:rPr>
+        <w:t xml:space="preserve"> )</w:t>
+      </w:r>
+    </w:p>
+    <w:p>
+      <w:pPr>
+        <w:rPr>
+          <w:sz w:val="20"/>
+          <w:szCs w:val="20"/>
+        </w:rPr>
+      </w:pPr>
+    </w:p>
+    <w:p>
+      <w:pPr>
+        <w:rPr>
+          <w:sz w:val="20"/>
+          <w:szCs w:val="20"/>
+        </w:rPr>
+      </w:pPr>
+      <w:r>
+        <w:rPr>
+          <w:sz w:val="20"/>
+          <w:szCs w:val="20"/>
+        </w:rPr>
+        <w:t>( Restaurant - Origin )</w:t>
+      </w:r>
+    </w:p>
+    <w:p>
+      <w:pPr>
+        <w:rPr>
+          <w:sz w:val="20"/>
+          <w:szCs w:val="20"/>
+        </w:rPr>
+      </w:pPr>
+      <w:r>
+        <w:rPr>
+          <w:sz w:val="20"/>
+          <w:szCs w:val="20"/>
+        </w:rPr>
+        <w:t xml:space="preserve">restaurantOrigin( </w:t>
+      </w:r>
+      <w:r>
+        <w:rPr>
+          <w:sz w:val="20"/>
+          <w:szCs w:val="20"/>
+          <w:u w:val="single"/>
+        </w:rPr>
+        <w:t>rID</w:t>
+      </w:r>
+      <w:r>
+        <w:rPr>
+          <w:sz w:val="20"/>
+          <w:szCs w:val="20"/>
+        </w:rPr>
+        <w:t xml:space="preserve">, </w:t>
+      </w:r>
+      <w:r>
+        <w:rPr>
+          <w:sz w:val="20"/>
+          <w:szCs w:val="20"/>
+          <w:u w:val="single"/>
+        </w:rPr>
+        <w:t>oID</w:t>
+      </w:r>
+      <w:r>
+        <w:rPr>
+          <w:sz w:val="20"/>
+          <w:szCs w:val="20"/>
+        </w:rPr>
+        <w:t xml:space="preserve"> )</w:t>
+      </w:r>
+    </w:p>
+    <w:p>
+      <w:pPr>
+        <w:rPr>
+          <w:sz w:val="20"/>
+          <w:szCs w:val="20"/>
+        </w:rPr>
+      </w:pPr>
+    </w:p>
+    <w:p>
+      <w:pPr>
+        <w:rPr>
+          <w:sz w:val="20"/>
+          <w:szCs w:val="20"/>
+        </w:rPr>
+      </w:pPr>
+      <w:r>
+        <w:rPr>
+          <w:sz w:val="20"/>
+          <w:szCs w:val="20"/>
+        </w:rPr>
+        <w:t>( Restaurant - Region )</w:t>
+      </w:r>
+    </w:p>
+    <w:p>
+      <w:pPr>
+        <w:rPr>
+          <w:sz w:val="20"/>
+          <w:szCs w:val="20"/>
+        </w:rPr>
+      </w:pPr>
+      <w:r>
+        <w:rPr>
+          <w:sz w:val="20"/>
+          <w:szCs w:val="20"/>
+        </w:rPr>
+        <w:t xml:space="preserve">locatedIn( </w:t>
+      </w:r>
+      <w:r>
+        <w:rPr>
+          <w:sz w:val="20"/>
+          <w:szCs w:val="20"/>
+          <w:u w:val="single"/>
+        </w:rPr>
+        <w:t>resID</w:t>
+      </w:r>
+      <w:r>
+        <w:rPr>
+          <w:sz w:val="20"/>
+          <w:szCs w:val="20"/>
+        </w:rPr>
+        <w:t xml:space="preserve">, </w:t>
+      </w:r>
+      <w:r>
+        <w:rPr>
+          <w:sz w:val="20"/>
+          <w:szCs w:val="20"/>
+          <w:u w:val="single"/>
+        </w:rPr>
+        <w:t>regID</w:t>
+      </w:r>
+      <w:r>
+        <w:rPr>
+          <w:sz w:val="20"/>
+          <w:szCs w:val="20"/>
+        </w:rPr>
+        <w:t xml:space="preserve"> )</w:t>
+      </w:r>
+    </w:p>
+    <w:p>
+      <w:pPr>
+        <w:rPr>
+          <w:sz w:val="20"/>
+          <w:szCs w:val="20"/>
+        </w:rPr>
+      </w:pPr>
+    </w:p>
+    <w:p>
+      <w:pPr>
+        <w:rPr>
+          <w:sz w:val="20"/>
+          <w:szCs w:val="20"/>
+        </w:rPr>
+      </w:pPr>
+      <w:r>
+        <w:rPr>
+          <w:sz w:val="20"/>
+          <w:szCs w:val="20"/>
+        </w:rPr>
+        <w:t>( Restaurant - Dish )</w:t>
+      </w:r>
+    </w:p>
+    <w:p>
+      <w:pPr>
+        <w:rPr>
+          <w:sz w:val="20"/>
+          <w:szCs w:val="20"/>
+        </w:rPr>
+      </w:pPr>
+      <w:r>
+        <w:rPr>
+          <w:sz w:val="20"/>
+          <w:szCs w:val="20"/>
+        </w:rPr>
+        <w:t xml:space="preserve">serves( </w:t>
+      </w:r>
+      <w:r>
+        <w:rPr>
+          <w:sz w:val="20"/>
+          <w:szCs w:val="20"/>
+          <w:u w:val="single"/>
+        </w:rPr>
+        <w:t>rID</w:t>
+      </w:r>
+      <w:r>
+        <w:rPr>
+          <w:sz w:val="20"/>
+          <w:szCs w:val="20"/>
+        </w:rPr>
+        <w:t xml:space="preserve">, </w:t>
+      </w:r>
+      <w:r>
+        <w:rPr>
+          <w:sz w:val="20"/>
+          <w:szCs w:val="20"/>
+          <w:u w:val="single"/>
+        </w:rPr>
+        <w:t>dID</w:t>
+      </w:r>
+      <w:r>
+        <w:rPr>
+          <w:sz w:val="20"/>
+          <w:szCs w:val="20"/>
+        </w:rPr>
+        <w:t>, price, description ) - price not null</w:t>
+      </w:r>
+    </w:p>
+    <w:p>
+      <w:pPr>
+        <w:rPr>
+          <w:sz w:val="20"/>
+          <w:szCs w:val="20"/>
+        </w:rPr>
+      </w:pPr>
+    </w:p>
+    <w:p>
+      <w:pPr>
+        <w:rPr>
+          <w:sz w:val="20"/>
+          <w:szCs w:val="20"/>
+        </w:rPr>
+      </w:pPr>
+      <w:r>
+        <w:rPr>
+          <w:sz w:val="20"/>
+          <w:szCs w:val="20"/>
+        </w:rPr>
+        <w:t xml:space="preserve">( </w:t>
+      </w:r>
+      <w:r>
+        <w:rPr>
+          <w:sz w:val="20"/>
+          <w:szCs w:val="20"/>
+        </w:rPr>
+        <w:t>User - Restaurant - Dish )</w:t>
+      </w:r>
+    </w:p>
+    <w:p>
+      <w:pPr>
+        <w:rPr>
+          <w:sz w:val="20"/>
+          <w:szCs w:val="20"/>
+        </w:rPr>
+      </w:pPr>
+      <w:r>
+        <w:rPr>
+          <w:sz w:val="20"/>
+          <w:szCs w:val="20"/>
+        </w:rPr>
+        <w:t>reviews(</w:t>
+      </w:r>
+      <w:r>
+        <w:rPr>
+          <w:sz w:val="20"/>
+          <w:szCs w:val="20"/>
+          <w:u w:val="single"/>
+        </w:rPr>
+        <w:t>uID</w:t>
+      </w:r>
+      <w:r>
+        <w:rPr>
+          <w:sz w:val="20"/>
+          <w:szCs w:val="20"/>
+        </w:rPr>
+        <w:t xml:space="preserve">, </w:t>
+      </w:r>
+      <w:r>
+        <w:rPr>
+          <w:sz w:val="20"/>
+          <w:szCs w:val="20"/>
+          <w:u w:val="single"/>
+        </w:rPr>
+        <w:t>rID</w:t>
+      </w:r>
+      <w:r>
+        <w:rPr>
+          <w:sz w:val="20"/>
+          <w:szCs w:val="20"/>
+        </w:rPr>
+        <w:t xml:space="preserve">, </w:t>
+      </w:r>
+      <w:r>
+        <w:rPr>
+          <w:sz w:val="20"/>
+          <w:szCs w:val="20"/>
+          <w:u w:val="single"/>
+        </w:rPr>
+        <w:t>dID</w:t>
+      </w:r>
+      <w:r>
+        <w:rPr>
+          <w:sz w:val="20"/>
+          <w:szCs w:val="20"/>
+        </w:rPr>
+        <w:t>, rating )</w:t>
+      </w:r>
+      <w:r>
+        <w:rPr>
+          <w:sz w:val="20"/>
+          <w:szCs w:val="20"/>
+        </w:rPr>
         <w:t xml:space="preserve"> </w:t>
       </w:r>
       <w:r>
-        <w:t xml:space="preserve">(Foreign Key constraints for each entity referenced) </w:t>
-      </w:r>
-    </w:p>
-    <w:p>
-      <w:pPr>
-        <w:ind w:left="720"/>
-      </w:pPr>
-      <w:r>
-        <w:t>(User ­ Dish)</w:t>
-      </w:r>
-    </w:p>
-    <w:p>
-      <w:pPr>
-        <w:ind w:left="720"/>
-      </w:pPr>
-      <w:proofErr w:type="gramStart"/>
-      <w:r>
-        <w:t>Reviews(</w:t>
-      </w:r>
-      <w:proofErr w:type="gramEnd"/>
-      <w:r>
-        <w:t>u​</w:t>
-      </w:r>
-      <w:proofErr w:type="spellStart"/>
-      <w:r>
-        <w:t>serID</w:t>
-      </w:r>
-      <w:proofErr w:type="spellEnd"/>
-      <w:r>
-        <w:t>,​d​</w:t>
-      </w:r>
-      <w:proofErr w:type="spellStart"/>
-      <w:r>
-        <w:t>ishName</w:t>
-      </w:r>
-      <w:proofErr w:type="spellEnd"/>
-      <w:r>
-        <w:t>,​d​</w:t>
-      </w:r>
-      <w:proofErr w:type="spellStart"/>
-      <w:r>
-        <w:t>ishType</w:t>
-      </w:r>
-      <w:proofErr w:type="spellEnd"/>
-      <w:r>
-        <w:t>,​d​</w:t>
-      </w:r>
-      <w:proofErr w:type="spellStart"/>
-      <w:r>
-        <w:t>ishOrigin</w:t>
-      </w:r>
-      <w:proofErr w:type="spellEnd"/>
-      <w:r>
-        <w:t xml:space="preserve">,​rating) ­ rating not null (0 </w:t>
-      </w:r>
-      <w:r>
-        <w:rPr>
-          <w:rFonts w:hint="eastAsia"/>
-        </w:rPr>
-        <w:t>→</w:t>
-      </w:r>
-      <w:r>
-        <w:t xml:space="preserve"> 100) </w:t>
-      </w:r>
-    </w:p>
-    <w:p>
-      <w:pPr>
-        <w:ind w:left="720"/>
-      </w:pPr>
-      <w:r>
-        <w:t>(User ­ Restaurant)</w:t>
-      </w:r>
-    </w:p>
-    <w:p>
-      <w:pPr>
-        <w:ind w:left="720"/>
-      </w:pPr>
-      <w:proofErr w:type="gramStart"/>
-      <w:r>
-        <w:t>Visits(</w:t>
-      </w:r>
-      <w:proofErr w:type="gramEnd"/>
-      <w:r>
-        <w:t>u​</w:t>
-      </w:r>
-      <w:proofErr w:type="spellStart"/>
-      <w:r>
-        <w:t>serID</w:t>
-      </w:r>
-      <w:proofErr w:type="spellEnd"/>
-      <w:r>
-        <w:t>,​r​</w:t>
-      </w:r>
-      <w:proofErr w:type="spellStart"/>
-      <w:r>
-        <w:t>estaurantName</w:t>
-      </w:r>
-      <w:proofErr w:type="spellEnd"/>
-      <w:r>
-        <w:t>,​r​</w:t>
-      </w:r>
-      <w:proofErr w:type="spellStart"/>
-      <w:r>
-        <w:t>estaurantAddress</w:t>
-      </w:r>
-      <w:proofErr w:type="spellEnd"/>
-      <w:r>
-        <w:t>,​</w:t>
-      </w:r>
-      <w:proofErr w:type="spellStart"/>
-      <w:r>
-        <w:t>timesV</w:t>
-      </w:r>
-      <w:r>
-        <w:t>isited</w:t>
-      </w:r>
-      <w:proofErr w:type="spellEnd"/>
-      <w:r>
-        <w:t xml:space="preserve">) ­ </w:t>
-      </w:r>
-      <w:proofErr w:type="spellStart"/>
-      <w:r>
-        <w:t>timesVisited</w:t>
-      </w:r>
-      <w:proofErr w:type="spellEnd"/>
-      <w:r>
-        <w:t xml:space="preserve"> not null</w:t>
-      </w:r>
-    </w:p>
-    <w:p>
-      <w:pPr>
-        <w:ind w:left="720"/>
-      </w:pPr>
-      <w:r>
-        <w:t>(Restaurant ­ Dish)</w:t>
-      </w:r>
-    </w:p>
-    <w:p>
-      <w:pPr>
-        <w:ind w:left="720"/>
-      </w:pPr>
-      <w:r>
-        <w:t>Serves(r​</w:t>
-      </w:r>
-      <w:proofErr w:type="spellStart"/>
-      <w:r>
-        <w:t>estaurantName</w:t>
-      </w:r>
-      <w:proofErr w:type="spellEnd"/>
-      <w:r>
-        <w:t>,​r​</w:t>
-      </w:r>
-      <w:proofErr w:type="spellStart"/>
-      <w:r>
-        <w:t>estaurantAddress</w:t>
-      </w:r>
-      <w:proofErr w:type="spellEnd"/>
-      <w:r>
-        <w:t>,​d​</w:t>
-      </w:r>
-      <w:proofErr w:type="spellStart"/>
-      <w:r>
-        <w:t>ishName</w:t>
-      </w:r>
-      <w:proofErr w:type="spellEnd"/>
-      <w:r>
-        <w:t>)​</w:t>
-      </w:r>
-    </w:p>
-    <w:p>
-      <w:pPr>
-        <w:ind w:left="720"/>
-      </w:pPr>
-      <w:r>
-        <w:t>(Restaurant ­ Region)</w:t>
-      </w:r>
-    </w:p>
-    <w:p>
-      <w:pPr>
-        <w:ind w:left="720"/>
-      </w:pPr>
-      <w:proofErr w:type="spellStart"/>
-      <w:r>
-        <w:t>LocatedIn</w:t>
-      </w:r>
-      <w:proofErr w:type="spellEnd"/>
-      <w:r>
-        <w:t>(r​</w:t>
-      </w:r>
-      <w:proofErr w:type="spellStart"/>
-      <w:r>
-        <w:t>estaurantName</w:t>
-      </w:r>
-      <w:proofErr w:type="spellEnd"/>
-      <w:r>
-        <w:t>,​r​</w:t>
-      </w:r>
-      <w:proofErr w:type="spellStart"/>
-      <w:r>
-        <w:t>estaurantAddress</w:t>
-      </w:r>
-      <w:proofErr w:type="spellEnd"/>
-      <w:r>
-        <w:t>,​r​</w:t>
-      </w:r>
-      <w:proofErr w:type="spellStart"/>
-      <w:r>
-        <w:t>egionName</w:t>
-      </w:r>
-      <w:proofErr w:type="spellEnd"/>
-      <w:r>
-        <w:t>)​</w:t>
-      </w:r>
-    </w:p>
-    <w:p>
-      <w:pPr>
-        <w:rPr>
-          <w:sz w:val="28"/>
-          <w:szCs w:val="28"/>
+        <w:rPr>
+          <w:sz w:val="20"/>
+          <w:szCs w:val="20"/>
+        </w:rPr>
+        <w:t>- rating not null</w:t>
+      </w:r>
+    </w:p>
+    <w:p>
+      <w:pPr>
+        <w:rPr>
+          <w:sz w:val="20"/>
+          <w:szCs w:val="20"/>
         </w:rPr>
       </w:pPr>
     </w:p>
@@ -833,12 +2025,6 @@
       </w:r>
     </w:p>
     <w:p>
-      <w:pPr>
-        <w:rPr>
-          <w:sz w:val="28"/>
-          <w:szCs w:val="28"/>
-        </w:rPr>
-      </w:pPr>
       <w:r>
         <w:rPr>
           <w:sz w:val="28"/>
@@ -846,6 +2032,12 @@
         </w:rPr>
         <w:tab/>
       </w:r>
+      <w:r>
+        <w:t>We do not explicitly specify indexes in our database, other than specifying Primary Keys and Uniqueness as stated above.</w:t>
+      </w:r>
+      <w:r>
+        <w:t xml:space="preserve"> Since each entity’s primary key is simply an ID, it is a very efficient index.</w:t>
+      </w:r>
     </w:p>
     <w:p>
       <w:pPr>
@@ -875,12 +2067,6 @@
       </w:r>
     </w:p>
     <w:p>
-      <w:pPr>
-        <w:rPr>
-          <w:sz w:val="28"/>
-          <w:szCs w:val="28"/>
-        </w:rPr>
-      </w:pPr>
       <w:r>
         <w:rPr>
           <w:sz w:val="28"/>
@@ -888,6 +2074,21 @@
         </w:rPr>
         <w:tab/>
       </w:r>
+      <w:r>
+        <w:t xml:space="preserve">The serves and reviews relations each have one trigger. The trigger for the serves relations updates </w:t>
+      </w:r>
+      <w:r>
+        <w:t>the avgPrice attribute for the correspondi</w:t>
+      </w:r>
+      <w:r>
+        <w:t>ng dish that the new tuple is referencing</w:t>
+      </w:r>
+      <w:r>
+        <w:t xml:space="preserve">. The trigger for </w:t>
+      </w:r>
+      <w:r>
+        <w:t>the reviews relation similarly updates the avgReview attribute for the corresponding dish that the new tuple represents a review for.</w:t>
+      </w:r>
     </w:p>
     <w:p>
       <w:pPr>
@@ -1015,68 +2216,189 @@
         <w:t>Crave</w:t>
       </w:r>
       <w:r>
-        <w:t xml:space="preserve"> is written in Java and backed by a </w:t>
-      </w:r>
-      <w:proofErr w:type="spellStart"/>
-      <w:r>
-        <w:t>MySql</w:t>
-      </w:r>
-      <w:proofErr w:type="spellEnd"/>
+        <w:t xml:space="preserve"> is writt</w:t>
+      </w:r>
+      <w:r>
+        <w:t>en in Java and backed by a MySQL</w:t>
+      </w:r>
       <w:r>
         <w:t xml:space="preserve"> database. Our current implementation required the database to be stored locally, but the application can be easily modified to connect to an online database</w:t>
       </w:r>
       <w:r>
-        <w:t xml:space="preserve">. Because of the nature of both Java and </w:t>
-      </w:r>
-      <w:proofErr w:type="spellStart"/>
-      <w:r>
-        <w:t>MySql</w:t>
-      </w:r>
-      <w:proofErr w:type="spellEnd"/>
-      <w:r>
-        <w:t>, our application is completely cross-platform, whether used on a local database or not.</w:t>
+        <w:t>. Because of the nature of both Java and MySql, our application is completely cross-platform, whether used on a local database or not.</w:t>
       </w:r>
       <w:r>
         <w:t xml:space="preserve"> We have tested and confirmed its reliability on OS X 10.10, Windows 7, and Windows 8.</w:t>
       </w:r>
     </w:p>
-    <w:p>
+    <w:p/>
+    <w:p>
+      <w:pPr>
+        <w:rPr>
+          <w:b/>
+          <w:sz w:val="28"/>
+          <w:szCs w:val="28"/>
+          <w:u w:val="single"/>
+        </w:rPr>
+      </w:pPr>
+      <w:r>
+        <w:rPr>
+          <w:b/>
+          <w:sz w:val="28"/>
+          <w:szCs w:val="28"/>
+          <w:u w:val="single"/>
+        </w:rPr>
+        <w:t>Team Member Roles:</w:t>
+      </w:r>
+    </w:p>
+    <w:p>
+      <w:pPr>
+        <w:rPr>
+          <w:sz w:val="28"/>
+          <w:szCs w:val="28"/>
+        </w:rPr>
+      </w:pPr>
+      <w:r>
+        <w:rPr>
+          <w:sz w:val="28"/>
+          <w:szCs w:val="28"/>
+        </w:rPr>
+        <w:tab/>
+      </w:r>
+      <w:r>
+        <w:rPr>
+          <w:sz w:val="28"/>
+          <w:szCs w:val="28"/>
+        </w:rPr>
+        <w:t>Emilio Colindres was in charge of t</w:t>
+      </w:r>
+      <w:r>
+        <w:rPr>
+          <w:sz w:val="28"/>
+          <w:szCs w:val="28"/>
+        </w:rPr>
+        <w:t xml:space="preserve">he design of the database schema and </w:t>
+      </w:r>
+      <w:r>
+        <w:rPr>
+          <w:sz w:val="28"/>
+          <w:szCs w:val="28"/>
+        </w:rPr>
+        <w:t xml:space="preserve">triggers, as well as </w:t>
+      </w:r>
+      <w:r>
+        <w:rPr>
+          <w:sz w:val="28"/>
+          <w:szCs w:val="28"/>
+        </w:rPr>
+        <w:t>the creation, deletion, and dummy data generation scripts</w:t>
+      </w:r>
+      <w:r>
+        <w:rPr>
+          <w:sz w:val="28"/>
+          <w:szCs w:val="28"/>
+        </w:rPr>
+        <w:t>. He also wrote</w:t>
+      </w:r>
+      <w:r>
+        <w:rPr>
+          <w:sz w:val="28"/>
+          <w:szCs w:val="28"/>
+        </w:rPr>
+        <w:t xml:space="preserve"> the final report.</w:t>
+      </w:r>
+    </w:p>
+    <w:p>
+      <w:pPr>
+        <w:rPr>
+          <w:sz w:val="28"/>
+          <w:szCs w:val="28"/>
+        </w:rPr>
+      </w:pPr>
+      <w:r>
+        <w:rPr>
+          <w:sz w:val="28"/>
+          <w:szCs w:val="28"/>
+        </w:rPr>
+        <w:tab/>
+        <w:t>Harry Nelken was</w:t>
+      </w:r>
+      <w:r>
+        <w:rPr>
+          <w:sz w:val="28"/>
+          <w:szCs w:val="28"/>
+        </w:rPr>
+        <w:t xml:space="preserve"> the architect behind the user interface code. He devised the class hierarchy for the </w:t>
+      </w:r>
+      <w:r>
+        <w:rPr>
+          <w:sz w:val="28"/>
+          <w:szCs w:val="28"/>
+        </w:rPr>
+        <w:t>UI</w:t>
+      </w:r>
+      <w:r>
+        <w:rPr>
+          <w:sz w:val="28"/>
+          <w:szCs w:val="28"/>
+        </w:rPr>
+        <w:t xml:space="preserve"> and helped integrate the dynamically generated queries into the application.</w:t>
+      </w:r>
+    </w:p>
+    <w:p>
+      <w:pPr>
+        <w:rPr>
+          <w:sz w:val="28"/>
+          <w:szCs w:val="28"/>
+        </w:rPr>
+      </w:pPr>
+      <w:r>
+        <w:rPr>
+          <w:sz w:val="28"/>
+          <w:szCs w:val="28"/>
+        </w:rPr>
+        <w:tab/>
+        <w:t>Andrew Wood single-handedly wrote all of the query management code, on top of working on the user interface.</w:t>
+      </w:r>
+      <w:r>
+        <w:rPr>
+          <w:sz w:val="28"/>
+          <w:szCs w:val="28"/>
+        </w:rPr>
+        <w:t xml:space="preserve"> He also put forth a substantial effort into </w:t>
+      </w:r>
+      <w:r>
+        <w:rPr>
+          <w:sz w:val="28"/>
+          <w:szCs w:val="28"/>
+        </w:rPr>
+        <w:t>integrating his query management system into the user interface.</w:t>
+      </w:r>
+    </w:p>
+    <w:p>
+      <w:pPr>
+        <w:rPr>
+          <w:sz w:val="28"/>
+          <w:szCs w:val="28"/>
+        </w:rPr>
+      </w:pPr>
+      <w:r>
+        <w:rPr>
+          <w:sz w:val="28"/>
+          <w:szCs w:val="28"/>
+        </w:rPr>
+        <w:tab/>
+        <w:t xml:space="preserve">Jonathan Fische did all of the research on local restaurants and created Excel sheets to populate the database. He </w:t>
+      </w:r>
+      <w:r>
+        <w:rPr>
+          <w:sz w:val="28"/>
+          <w:szCs w:val="28"/>
+        </w:rPr>
+        <w:t>worked tirelessly to provide the rest of the group with a suitable amount of data to test the application with a realistic database.</w:t>
+      </w:r>
       <w:bookmarkStart w:id="0" w:name="_GoBack"/>
       <w:bookmarkEnd w:id="0"/>
-    </w:p>
-    <w:p>
-      <w:pPr>
-        <w:rPr>
-          <w:b/>
-          <w:sz w:val="28"/>
-          <w:szCs w:val="28"/>
-          <w:u w:val="single"/>
-        </w:rPr>
-      </w:pPr>
-      <w:r>
-        <w:rPr>
-          <w:b/>
-          <w:sz w:val="28"/>
-          <w:szCs w:val="28"/>
-          <w:u w:val="single"/>
-        </w:rPr>
-        <w:t>Team Member Roles:</w:t>
-      </w:r>
-    </w:p>
-    <w:p>
-      <w:pPr>
-        <w:rPr>
-          <w:sz w:val="28"/>
-          <w:szCs w:val="28"/>
-        </w:rPr>
-      </w:pPr>
-      <w:r>
-        <w:rPr>
-          <w:sz w:val="28"/>
-          <w:szCs w:val="28"/>
-        </w:rPr>
-        <w:tab/>
-      </w:r>
     </w:p>
     <w:sectPr>
       <w:pgSz w:w="12240" w:h="15840"/>

</xml_diff>

<commit_message>
needs screenshots and sample queries
</commit_message>
<xml_diff>
--- a/Final_Report.docx
+++ b/Final_Report.docx
@@ -89,8 +89,17 @@
           <w:sz w:val="18"/>
           <w:szCs w:val="18"/>
         </w:rPr>
-        <w:t>Jonathan Fische</w:t>
-      </w:r>
+        <w:t xml:space="preserve">Jonathan </w:t>
+      </w:r>
+      <w:proofErr w:type="spellStart"/>
+      <w:r>
+        <w:rPr>
+          <w:sz w:val="18"/>
+          <w:szCs w:val="18"/>
+        </w:rPr>
+        <w:t>Fische</w:t>
+      </w:r>
+      <w:proofErr w:type="spellEnd"/>
       <w:r>
         <w:rPr>
           <w:sz w:val="18"/>
@@ -126,8 +135,17 @@
           <w:sz w:val="18"/>
           <w:szCs w:val="18"/>
         </w:rPr>
-        <w:t>Harry Nelken</w:t>
-      </w:r>
+        <w:t xml:space="preserve">Harry </w:t>
+      </w:r>
+      <w:proofErr w:type="spellStart"/>
+      <w:r>
+        <w:rPr>
+          <w:sz w:val="18"/>
+          <w:szCs w:val="18"/>
+        </w:rPr>
+        <w:t>Nelken</w:t>
+      </w:r>
+      <w:proofErr w:type="spellEnd"/>
       <w:r>
         <w:rPr>
           <w:sz w:val="18"/>
@@ -244,7 +262,15 @@
         <w:t xml:space="preserve"> is a desktop application written in Java</w:t>
       </w:r>
       <w:r>
-        <w:t>, backed by a MySql database,</w:t>
+        <w:t xml:space="preserve">, backed by a </w:t>
+      </w:r>
+      <w:proofErr w:type="spellStart"/>
+      <w:r>
+        <w:t>MySql</w:t>
+      </w:r>
+      <w:proofErr w:type="spellEnd"/>
+      <w:r>
+        <w:t xml:space="preserve"> database,</w:t>
       </w:r>
       <w:r>
         <w:t xml:space="preserve"> that allows its users to search for </w:t>
@@ -297,12 +323,6 @@
       </w:r>
     </w:p>
     <w:p>
-      <w:pPr>
-        <w:rPr>
-          <w:sz w:val="28"/>
-          <w:szCs w:val="28"/>
-        </w:rPr>
-      </w:pPr>
       <w:r>
         <w:rPr>
           <w:sz w:val="28"/>
@@ -310,94 +330,18 @@
         </w:rPr>
         <w:tab/>
       </w:r>
-    </w:p>
-    <w:p>
-      <w:pPr>
-        <w:rPr>
-          <w:sz w:val="28"/>
-          <w:szCs w:val="28"/>
-        </w:rPr>
-      </w:pPr>
-    </w:p>
-    <w:p>
-      <w:pPr>
-        <w:rPr>
-          <w:sz w:val="28"/>
-          <w:szCs w:val="28"/>
-        </w:rPr>
-      </w:pPr>
-    </w:p>
-    <w:p>
-      <w:pPr>
-        <w:rPr>
-          <w:sz w:val="28"/>
-          <w:szCs w:val="28"/>
-        </w:rPr>
-      </w:pPr>
-    </w:p>
-    <w:p>
-      <w:pPr>
-        <w:rPr>
-          <w:sz w:val="28"/>
-          <w:szCs w:val="28"/>
-        </w:rPr>
-      </w:pPr>
-    </w:p>
-    <w:p>
-      <w:pPr>
-        <w:rPr>
-          <w:sz w:val="28"/>
-          <w:szCs w:val="28"/>
-        </w:rPr>
-      </w:pPr>
-    </w:p>
-    <w:p>
-      <w:pPr>
-        <w:rPr>
-          <w:sz w:val="28"/>
-          <w:szCs w:val="28"/>
-        </w:rPr>
-      </w:pPr>
-    </w:p>
-    <w:p>
-      <w:pPr>
-        <w:rPr>
-          <w:sz w:val="28"/>
-          <w:szCs w:val="28"/>
-        </w:rPr>
-      </w:pPr>
-    </w:p>
-    <w:p>
-      <w:pPr>
-        <w:rPr>
-          <w:sz w:val="28"/>
-          <w:szCs w:val="28"/>
-        </w:rPr>
-      </w:pPr>
-    </w:p>
-    <w:p>
-      <w:pPr>
-        <w:rPr>
-          <w:sz w:val="28"/>
-          <w:szCs w:val="28"/>
-        </w:rPr>
-      </w:pPr>
-    </w:p>
-    <w:p>
-      <w:pPr>
-        <w:rPr>
-          <w:sz w:val="28"/>
-          <w:szCs w:val="28"/>
-        </w:rPr>
-      </w:pPr>
-    </w:p>
-    <w:p>
-      <w:pPr>
-        <w:rPr>
-          <w:sz w:val="28"/>
-          <w:szCs w:val="28"/>
-        </w:rPr>
-      </w:pPr>
+      <w:r>
+        <w:t>The database stores various types of program information. User data, such as usernames and passwords, are stored, as well as the rating that a user has given a dish. The dishes themselves, along with the restaurants that serve them, are also stored in the database with information connecting dishes to restaurants. The types, as well as origins, of food supported are stored in the database so that the user can select from a predetermined number of options.</w:t>
+      </w:r>
+      <w:r>
+        <w:t xml:space="preserve"> The different dishes are also linked to their origins and types in the database.</w:t>
+      </w:r>
+    </w:p>
+    <w:p>
+      <w:r>
+        <w:tab/>
+        <w:t xml:space="preserve">We decided to maintain a fixed set of dishes and restaurants, so that the only interaction the user has with the database is being able to register (store) a user, update their rating for a certain dish, or request to view certain information about dishes and restaurants. </w:t>
+      </w:r>
     </w:p>
     <w:p>
       <w:pPr>
@@ -479,6 +423,7 @@
           <w:szCs w:val="28"/>
           <w:u w:val="single"/>
         </w:rPr>
+        <w:lastRenderedPageBreak/>
         <w:t>ER Diagram:</w:t>
       </w:r>
     </w:p>
@@ -520,7 +465,7 @@
                     </pic:cNvPicPr>
                   </pic:nvPicPr>
                   <pic:blipFill>
-                    <a:blip r:embed="rId5">
+                    <a:blip r:embed="rId6">
                       <a:extLst>
                         <a:ext uri="{28A0092B-C50C-407E-A947-70E740481C1C}">
                           <a14:useLocalDpi xmlns:a14="http://schemas.microsoft.com/office/drawing/2010/main" val="0"/>
@@ -601,7 +546,23 @@
           <w:sz w:val="18"/>
           <w:szCs w:val="18"/>
         </w:rPr>
-        <w:t>Users ( ID, name, username )</w:t>
+        <w:t xml:space="preserve">Users </w:t>
+      </w:r>
+      <w:proofErr w:type="gramStart"/>
+      <w:r>
+        <w:rPr>
+          <w:sz w:val="18"/>
+          <w:szCs w:val="18"/>
+        </w:rPr>
+        <w:t>( ID</w:t>
+      </w:r>
+      <w:proofErr w:type="gramEnd"/>
+      <w:r>
+        <w:rPr>
+          <w:sz w:val="18"/>
+          <w:szCs w:val="18"/>
+        </w:rPr>
+        <w:t>, name, username )</w:t>
       </w:r>
     </w:p>
     <w:p>
@@ -617,7 +578,54 @@
           <w:szCs w:val="18"/>
         </w:rPr>
         <w:tab/>
-        <w:t>{ ID-&gt;name,username, name,username-&gt;</w:t>
+      </w:r>
+      <w:proofErr w:type="gramStart"/>
+      <w:r>
+        <w:rPr>
+          <w:sz w:val="18"/>
+          <w:szCs w:val="18"/>
+        </w:rPr>
+        <w:t>{ ID</w:t>
+      </w:r>
+      <w:proofErr w:type="gramEnd"/>
+      <w:r>
+        <w:rPr>
+          <w:sz w:val="18"/>
+          <w:szCs w:val="18"/>
+        </w:rPr>
+        <w:t>-&gt;</w:t>
+      </w:r>
+      <w:proofErr w:type="spellStart"/>
+      <w:r>
+        <w:rPr>
+          <w:sz w:val="18"/>
+          <w:szCs w:val="18"/>
+        </w:rPr>
+        <w:t>name,username</w:t>
+      </w:r>
+      <w:proofErr w:type="spellEnd"/>
+      <w:r>
+        <w:rPr>
+          <w:sz w:val="18"/>
+          <w:szCs w:val="18"/>
+        </w:rPr>
+        <w:t xml:space="preserve">, </w:t>
+      </w:r>
+      <w:proofErr w:type="spellStart"/>
+      <w:r>
+        <w:rPr>
+          <w:sz w:val="18"/>
+          <w:szCs w:val="18"/>
+        </w:rPr>
+        <w:t>name,username</w:t>
+      </w:r>
+      <w:proofErr w:type="spellEnd"/>
+      <w:r>
+        <w:rPr>
+          <w:sz w:val="18"/>
+          <w:szCs w:val="18"/>
+        </w:rPr>
+        <w:t>-&gt;</w:t>
       </w:r>
       <w:r>
         <w:rPr>
@@ -647,7 +655,23 @@
           <w:sz w:val="18"/>
           <w:szCs w:val="18"/>
         </w:rPr>
-        <w:t>Restaurants ( ID, name, address )</w:t>
+        <w:t xml:space="preserve">Restaurants </w:t>
+      </w:r>
+      <w:proofErr w:type="gramStart"/>
+      <w:r>
+        <w:rPr>
+          <w:sz w:val="18"/>
+          <w:szCs w:val="18"/>
+        </w:rPr>
+        <w:t>( ID</w:t>
+      </w:r>
+      <w:proofErr w:type="gramEnd"/>
+      <w:r>
+        <w:rPr>
+          <w:sz w:val="18"/>
+          <w:szCs w:val="18"/>
+        </w:rPr>
+        <w:t>, name, address )</w:t>
       </w:r>
     </w:p>
     <w:p>
@@ -663,7 +687,38 @@
           <w:szCs w:val="18"/>
         </w:rPr>
         <w:tab/>
-        <w:t>{ ID-&gt;name, address, name,address-&gt;</w:t>
+      </w:r>
+      <w:proofErr w:type="gramStart"/>
+      <w:r>
+        <w:rPr>
+          <w:sz w:val="18"/>
+          <w:szCs w:val="18"/>
+        </w:rPr>
+        <w:t>{ ID</w:t>
+      </w:r>
+      <w:proofErr w:type="gramEnd"/>
+      <w:r>
+        <w:rPr>
+          <w:sz w:val="18"/>
+          <w:szCs w:val="18"/>
+        </w:rPr>
+        <w:t xml:space="preserve">-&gt;name, address, </w:t>
+      </w:r>
+      <w:proofErr w:type="spellStart"/>
+      <w:r>
+        <w:rPr>
+          <w:sz w:val="18"/>
+          <w:szCs w:val="18"/>
+        </w:rPr>
+        <w:t>name,address</w:t>
+      </w:r>
+      <w:proofErr w:type="spellEnd"/>
+      <w:r>
+        <w:rPr>
+          <w:sz w:val="18"/>
+          <w:szCs w:val="18"/>
+        </w:rPr>
+        <w:t>-&gt;</w:t>
       </w:r>
       <w:r>
         <w:rPr>
@@ -693,8 +748,49 @@
           <w:sz w:val="18"/>
           <w:szCs w:val="18"/>
         </w:rPr>
-        <w:t>Dishes ( ID, name, avgPrice, avgRating</w:t>
-      </w:r>
+        <w:t xml:space="preserve">Dishes </w:t>
+      </w:r>
+      <w:proofErr w:type="gramStart"/>
+      <w:r>
+        <w:rPr>
+          <w:sz w:val="18"/>
+          <w:szCs w:val="18"/>
+        </w:rPr>
+        <w:t>( ID</w:t>
+      </w:r>
+      <w:proofErr w:type="gramEnd"/>
+      <w:r>
+        <w:rPr>
+          <w:sz w:val="18"/>
+          <w:szCs w:val="18"/>
+        </w:rPr>
+        <w:t xml:space="preserve">, name, </w:t>
+      </w:r>
+      <w:proofErr w:type="spellStart"/>
+      <w:r>
+        <w:rPr>
+          <w:sz w:val="18"/>
+          <w:szCs w:val="18"/>
+        </w:rPr>
+        <w:t>avgPrice</w:t>
+      </w:r>
+      <w:proofErr w:type="spellEnd"/>
+      <w:r>
+        <w:rPr>
+          <w:sz w:val="18"/>
+          <w:szCs w:val="18"/>
+        </w:rPr>
+        <w:t xml:space="preserve">, </w:t>
+      </w:r>
+      <w:proofErr w:type="spellStart"/>
+      <w:r>
+        <w:rPr>
+          <w:sz w:val="18"/>
+          <w:szCs w:val="18"/>
+        </w:rPr>
+        <w:t>avgRating</w:t>
+      </w:r>
+      <w:proofErr w:type="spellEnd"/>
       <w:r>
         <w:rPr>
           <w:sz w:val="18"/>
@@ -716,30 +812,77 @@
           <w:szCs w:val="18"/>
         </w:rPr>
         <w:tab/>
-        <w:t>{ ID-&gt;name,avgPrice,avgRating }</w:t>
-      </w:r>
-    </w:p>
-    <w:p>
-      <w:pPr>
-        <w:rPr>
-          <w:sz w:val="18"/>
-          <w:szCs w:val="18"/>
-        </w:rPr>
-      </w:pPr>
-    </w:p>
-    <w:p>
-      <w:pPr>
-        <w:rPr>
-          <w:sz w:val="18"/>
-          <w:szCs w:val="18"/>
-        </w:rPr>
-      </w:pPr>
-      <w:r>
-        <w:rPr>
-          <w:sz w:val="18"/>
-          <w:szCs w:val="18"/>
-        </w:rPr>
-        <w:t>Types ( ID, name )</w:t>
+      </w:r>
+      <w:proofErr w:type="gramStart"/>
+      <w:r>
+        <w:rPr>
+          <w:sz w:val="18"/>
+          <w:szCs w:val="18"/>
+        </w:rPr>
+        <w:t>{ ID</w:t>
+      </w:r>
+      <w:proofErr w:type="gramEnd"/>
+      <w:r>
+        <w:rPr>
+          <w:sz w:val="18"/>
+          <w:szCs w:val="18"/>
+        </w:rPr>
+        <w:t>-&gt;</w:t>
+      </w:r>
+      <w:proofErr w:type="spellStart"/>
+      <w:r>
+        <w:rPr>
+          <w:sz w:val="18"/>
+          <w:szCs w:val="18"/>
+        </w:rPr>
+        <w:t>name,avgPrice,avgRating</w:t>
+      </w:r>
+      <w:proofErr w:type="spellEnd"/>
+      <w:r>
+        <w:rPr>
+          <w:sz w:val="18"/>
+          <w:szCs w:val="18"/>
+        </w:rPr>
+        <w:t xml:space="preserve"> }</w:t>
+      </w:r>
+    </w:p>
+    <w:p>
+      <w:pPr>
+        <w:rPr>
+          <w:sz w:val="18"/>
+          <w:szCs w:val="18"/>
+        </w:rPr>
+      </w:pPr>
+    </w:p>
+    <w:p>
+      <w:pPr>
+        <w:rPr>
+          <w:sz w:val="18"/>
+          <w:szCs w:val="18"/>
+        </w:rPr>
+      </w:pPr>
+      <w:r>
+        <w:rPr>
+          <w:sz w:val="18"/>
+          <w:szCs w:val="18"/>
+        </w:rPr>
+        <w:t xml:space="preserve">Types </w:t>
+      </w:r>
+      <w:proofErr w:type="gramStart"/>
+      <w:r>
+        <w:rPr>
+          <w:sz w:val="18"/>
+          <w:szCs w:val="18"/>
+        </w:rPr>
+        <w:t>( ID</w:t>
+      </w:r>
+      <w:proofErr w:type="gramEnd"/>
+      <w:r>
+        <w:rPr>
+          <w:sz w:val="18"/>
+          <w:szCs w:val="18"/>
+        </w:rPr>
+        <w:t>, name )</w:t>
       </w:r>
     </w:p>
     <w:p>
@@ -755,22 +898,53 @@
           <w:szCs w:val="18"/>
         </w:rPr>
         <w:tab/>
-        <w:t>{ ID-&gt;name, name-&gt;ID }</w:t>
-      </w:r>
-    </w:p>
-    <w:p>
-      <w:pPr>
-        <w:rPr>
-          <w:sz w:val="18"/>
-          <w:szCs w:val="18"/>
-        </w:rPr>
-      </w:pPr>
-      <w:r>
-        <w:rPr>
-          <w:sz w:val="18"/>
-          <w:szCs w:val="18"/>
-        </w:rPr>
-        <w:t>Regions ( ID, name )</w:t>
+      </w:r>
+      <w:proofErr w:type="gramStart"/>
+      <w:r>
+        <w:rPr>
+          <w:sz w:val="18"/>
+          <w:szCs w:val="18"/>
+        </w:rPr>
+        <w:t>{ ID</w:t>
+      </w:r>
+      <w:proofErr w:type="gramEnd"/>
+      <w:r>
+        <w:rPr>
+          <w:sz w:val="18"/>
+          <w:szCs w:val="18"/>
+        </w:rPr>
+        <w:t>-&gt;name, name-&gt;ID }</w:t>
+      </w:r>
+    </w:p>
+    <w:p>
+      <w:pPr>
+        <w:rPr>
+          <w:sz w:val="18"/>
+          <w:szCs w:val="18"/>
+        </w:rPr>
+      </w:pPr>
+      <w:r>
+        <w:rPr>
+          <w:sz w:val="18"/>
+          <w:szCs w:val="18"/>
+        </w:rPr>
+        <w:t xml:space="preserve">Regions </w:t>
+      </w:r>
+      <w:proofErr w:type="gramStart"/>
+      <w:r>
+        <w:rPr>
+          <w:sz w:val="18"/>
+          <w:szCs w:val="18"/>
+        </w:rPr>
+        <w:t>( ID</w:t>
+      </w:r>
+      <w:proofErr w:type="gramEnd"/>
+      <w:r>
+        <w:rPr>
+          <w:sz w:val="18"/>
+          <w:szCs w:val="18"/>
+        </w:rPr>
+        <w:t>, name )</w:t>
       </w:r>
     </w:p>
     <w:p>
@@ -786,31 +960,55 @@
           <w:szCs w:val="18"/>
         </w:rPr>
         <w:tab/>
-        <w:t>{ ID-&gt;name, name-&gt;ID }</w:t>
-      </w:r>
-    </w:p>
-    <w:p>
-      <w:pPr>
-        <w:rPr>
-          <w:sz w:val="18"/>
-          <w:szCs w:val="18"/>
-        </w:rPr>
-      </w:pPr>
-    </w:p>
-    <w:p>
-      <w:pPr>
-        <w:rPr>
-          <w:sz w:val="18"/>
-          <w:szCs w:val="18"/>
-        </w:rPr>
-      </w:pPr>
-      <w:r>
-        <w:rPr>
-          <w:sz w:val="18"/>
-          <w:szCs w:val="18"/>
-        </w:rPr>
-        <w:t>Origins (ID, name )</w:t>
-      </w:r>
+      </w:r>
+      <w:proofErr w:type="gramStart"/>
+      <w:r>
+        <w:rPr>
+          <w:sz w:val="18"/>
+          <w:szCs w:val="18"/>
+        </w:rPr>
+        <w:t>{ ID</w:t>
+      </w:r>
+      <w:proofErr w:type="gramEnd"/>
+      <w:r>
+        <w:rPr>
+          <w:sz w:val="18"/>
+          <w:szCs w:val="18"/>
+        </w:rPr>
+        <w:t>-&gt;name, name-&gt;ID }</w:t>
+      </w:r>
+    </w:p>
+    <w:p>
+      <w:pPr>
+        <w:rPr>
+          <w:sz w:val="18"/>
+          <w:szCs w:val="18"/>
+        </w:rPr>
+      </w:pPr>
+    </w:p>
+    <w:p>
+      <w:pPr>
+        <w:rPr>
+          <w:sz w:val="18"/>
+          <w:szCs w:val="18"/>
+        </w:rPr>
+      </w:pPr>
+      <w:r>
+        <w:rPr>
+          <w:sz w:val="18"/>
+          <w:szCs w:val="18"/>
+        </w:rPr>
+        <w:t xml:space="preserve">Origins (ID, </w:t>
+      </w:r>
+      <w:proofErr w:type="gramStart"/>
+      <w:r>
+        <w:rPr>
+          <w:sz w:val="18"/>
+          <w:szCs w:val="18"/>
+        </w:rPr>
+        <w:t>name )</w:t>
+      </w:r>
+      <w:proofErr w:type="gramEnd"/>
     </w:p>
     <w:p>
       <w:pPr>
@@ -825,8 +1023,57 @@
           <w:szCs w:val="18"/>
         </w:rPr>
         <w:tab/>
-        <w:t>{ ID-&gt;name, name-&gt;ID }</w:t>
-      </w:r>
+      </w:r>
+      <w:proofErr w:type="gramStart"/>
+      <w:r>
+        <w:rPr>
+          <w:sz w:val="18"/>
+          <w:szCs w:val="18"/>
+        </w:rPr>
+        <w:t>{ ID</w:t>
+      </w:r>
+      <w:proofErr w:type="gramEnd"/>
+      <w:r>
+        <w:rPr>
+          <w:sz w:val="18"/>
+          <w:szCs w:val="18"/>
+        </w:rPr>
+        <w:t>-&gt;name, name-&gt;ID }</w:t>
+      </w:r>
+    </w:p>
+    <w:p>
+      <w:pPr>
+        <w:rPr>
+          <w:sz w:val="18"/>
+          <w:szCs w:val="18"/>
+        </w:rPr>
+      </w:pPr>
+    </w:p>
+    <w:p>
+      <w:pPr>
+        <w:rPr>
+          <w:sz w:val="18"/>
+          <w:szCs w:val="18"/>
+        </w:rPr>
+      </w:pPr>
+    </w:p>
+    <w:p>
+      <w:pPr>
+        <w:rPr>
+          <w:sz w:val="18"/>
+          <w:szCs w:val="18"/>
+        </w:rPr>
+      </w:pPr>
+    </w:p>
+    <w:p>
+      <w:pPr>
+        <w:rPr>
+          <w:sz w:val="18"/>
+          <w:szCs w:val="18"/>
+        </w:rPr>
+      </w:pPr>
+      <w:bookmarkStart w:id="0" w:name="_GoBack"/>
+      <w:bookmarkEnd w:id="0"/>
     </w:p>
     <w:p>
       <w:pPr>
@@ -902,6 +1149,7 @@
           <w:szCs w:val="20"/>
         </w:rPr>
       </w:pPr>
+      <w:proofErr w:type="gramStart"/>
       <w:r>
         <w:rPr>
           <w:sz w:val="20"/>
@@ -923,6 +1171,7 @@
         </w:rPr>
         <w:t>s</w:t>
       </w:r>
+      <w:proofErr w:type="gramEnd"/>
       <w:r>
         <w:rPr>
           <w:sz w:val="20"/>
@@ -1045,6 +1294,7 @@
           <w:szCs w:val="20"/>
         </w:rPr>
       </w:pPr>
+      <w:proofErr w:type="gramStart"/>
       <w:r>
         <w:rPr>
           <w:sz w:val="20"/>
@@ -1066,6 +1316,7 @@
         </w:rPr>
         <w:t>s</w:t>
       </w:r>
+      <w:proofErr w:type="gramEnd"/>
       <w:r>
         <w:rPr>
           <w:sz w:val="20"/>
@@ -1188,6 +1439,7 @@
           <w:szCs w:val="20"/>
         </w:rPr>
       </w:pPr>
+      <w:proofErr w:type="gramStart"/>
       <w:r>
         <w:rPr>
           <w:sz w:val="20"/>
@@ -1209,6 +1461,7 @@
         </w:rPr>
         <w:t>es</w:t>
       </w:r>
+      <w:proofErr w:type="gramEnd"/>
       <w:r>
         <w:rPr>
           <w:sz w:val="20"/>
@@ -1245,13 +1498,47 @@
         </w:rPr>
         <w:t>​</w:t>
       </w:r>
-      <w:r>
-        <w:rPr>
-          <w:sz w:val="20"/>
-          <w:szCs w:val="20"/>
-        </w:rPr>
-        <w:t>ame, avgPrice, avgRating</w:t>
-      </w:r>
+      <w:proofErr w:type="spellStart"/>
+      <w:r>
+        <w:rPr>
+          <w:sz w:val="20"/>
+          <w:szCs w:val="20"/>
+        </w:rPr>
+        <w:t>ame</w:t>
+      </w:r>
+      <w:proofErr w:type="spellEnd"/>
+      <w:r>
+        <w:rPr>
+          <w:sz w:val="20"/>
+          <w:szCs w:val="20"/>
+        </w:rPr>
+        <w:t xml:space="preserve">, </w:t>
+      </w:r>
+      <w:proofErr w:type="spellStart"/>
+      <w:r>
+        <w:rPr>
+          <w:sz w:val="20"/>
+          <w:szCs w:val="20"/>
+        </w:rPr>
+        <w:t>avgPrice</w:t>
+      </w:r>
+      <w:proofErr w:type="spellEnd"/>
+      <w:r>
+        <w:rPr>
+          <w:sz w:val="20"/>
+          <w:szCs w:val="20"/>
+        </w:rPr>
+        <w:t xml:space="preserve">, </w:t>
+      </w:r>
+      <w:proofErr w:type="spellStart"/>
+      <w:r>
+        <w:rPr>
+          <w:sz w:val="20"/>
+          <w:szCs w:val="20"/>
+        </w:rPr>
+        <w:t>avgRating</w:t>
+      </w:r>
+      <w:proofErr w:type="spellEnd"/>
       <w:r>
         <w:rPr>
           <w:sz w:val="20"/>
@@ -1271,30 +1558,71 @@
           <w:sz w:val="20"/>
           <w:szCs w:val="20"/>
         </w:rPr>
-        <w:t>name not null, avgPrice default 0.00, avgRating default 0</w:t>
-      </w:r>
-    </w:p>
-    <w:p>
-      <w:pPr>
-        <w:rPr>
-          <w:sz w:val="20"/>
-          <w:szCs w:val="20"/>
-        </w:rPr>
-      </w:pPr>
-    </w:p>
-    <w:p>
-      <w:pPr>
-        <w:rPr>
-          <w:sz w:val="20"/>
-          <w:szCs w:val="20"/>
-        </w:rPr>
-      </w:pPr>
-      <w:r>
-        <w:rPr>
-          <w:sz w:val="20"/>
-          <w:szCs w:val="20"/>
-        </w:rPr>
-        <w:t>types(</w:t>
+        <w:t xml:space="preserve">name not null, </w:t>
+      </w:r>
+      <w:proofErr w:type="spellStart"/>
+      <w:r>
+        <w:rPr>
+          <w:sz w:val="20"/>
+          <w:szCs w:val="20"/>
+        </w:rPr>
+        <w:t>avgPrice</w:t>
+      </w:r>
+      <w:proofErr w:type="spellEnd"/>
+      <w:r>
+        <w:rPr>
+          <w:sz w:val="20"/>
+          <w:szCs w:val="20"/>
+        </w:rPr>
+        <w:t xml:space="preserve"> default 0.00, </w:t>
+      </w:r>
+      <w:proofErr w:type="spellStart"/>
+      <w:r>
+        <w:rPr>
+          <w:sz w:val="20"/>
+          <w:szCs w:val="20"/>
+        </w:rPr>
+        <w:t>avgRating</w:t>
+      </w:r>
+      <w:proofErr w:type="spellEnd"/>
+      <w:r>
+        <w:rPr>
+          <w:sz w:val="20"/>
+          <w:szCs w:val="20"/>
+        </w:rPr>
+        <w:t xml:space="preserve"> default 0</w:t>
+      </w:r>
+    </w:p>
+    <w:p>
+      <w:pPr>
+        <w:rPr>
+          <w:sz w:val="20"/>
+          <w:szCs w:val="20"/>
+        </w:rPr>
+      </w:pPr>
+    </w:p>
+    <w:p>
+      <w:pPr>
+        <w:rPr>
+          <w:sz w:val="20"/>
+          <w:szCs w:val="20"/>
+        </w:rPr>
+      </w:pPr>
+      <w:proofErr w:type="gramStart"/>
+      <w:r>
+        <w:rPr>
+          <w:sz w:val="20"/>
+          <w:szCs w:val="20"/>
+        </w:rPr>
+        <w:t>types</w:t>
+      </w:r>
+      <w:proofErr w:type="gramEnd"/>
+      <w:r>
+        <w:rPr>
+          <w:sz w:val="20"/>
+          <w:szCs w:val="20"/>
+        </w:rPr>
+        <w:t>(</w:t>
       </w:r>
       <w:r>
         <w:rPr>
@@ -1355,6 +1683,7 @@
           <w:szCs w:val="20"/>
         </w:rPr>
       </w:pPr>
+      <w:proofErr w:type="gramStart"/>
       <w:r>
         <w:rPr>
           <w:sz w:val="20"/>
@@ -1376,6 +1705,7 @@
         </w:rPr>
         <w:t>s</w:t>
       </w:r>
+      <w:proofErr w:type="gramEnd"/>
       <w:r>
         <w:rPr>
           <w:sz w:val="20"/>
@@ -1410,8 +1740,17 @@
           <w:sz w:val="20"/>
           <w:szCs w:val="20"/>
         </w:rPr>
-        <w:t>n​ame</w:t>
-      </w:r>
+        <w:t>n​</w:t>
+      </w:r>
+      <w:proofErr w:type="spellStart"/>
+      <w:r>
+        <w:rPr>
+          <w:sz w:val="20"/>
+          <w:szCs w:val="20"/>
+        </w:rPr>
+        <w:t>ame</w:t>
+      </w:r>
+      <w:proofErr w:type="spellEnd"/>
       <w:r>
         <w:rPr>
           <w:sz w:val="20"/>
@@ -1449,12 +1788,21 @@
           <w:szCs w:val="20"/>
         </w:rPr>
       </w:pPr>
-      <w:r>
-        <w:rPr>
-          <w:sz w:val="20"/>
-          <w:szCs w:val="20"/>
-        </w:rPr>
-        <w:t>origins(</w:t>
+      <w:proofErr w:type="gramStart"/>
+      <w:r>
+        <w:rPr>
+          <w:sz w:val="20"/>
+          <w:szCs w:val="20"/>
+        </w:rPr>
+        <w:t>origins</w:t>
+      </w:r>
+      <w:proofErr w:type="gramEnd"/>
+      <w:r>
+        <w:rPr>
+          <w:sz w:val="20"/>
+          <w:szCs w:val="20"/>
+        </w:rPr>
+        <w:t>(</w:t>
       </w:r>
       <w:r>
         <w:rPr>
@@ -1568,28 +1916,49 @@
           <w:szCs w:val="20"/>
         </w:rPr>
       </w:pPr>
-      <w:r>
-        <w:rPr>
-          <w:sz w:val="20"/>
-          <w:szCs w:val="20"/>
-        </w:rPr>
-        <w:t>( Dish - Origin )</w:t>
-      </w:r>
-    </w:p>
-    <w:p>
-      <w:pPr>
-        <w:rPr>
-          <w:sz w:val="20"/>
-          <w:szCs w:val="20"/>
-        </w:rPr>
-      </w:pPr>
-      <w:r>
-        <w:rPr>
-          <w:sz w:val="20"/>
-          <w:szCs w:val="20"/>
-        </w:rPr>
-        <w:t xml:space="preserve">dishOrigin( </w:t>
-      </w:r>
+      <w:proofErr w:type="gramStart"/>
+      <w:r>
+        <w:rPr>
+          <w:sz w:val="20"/>
+          <w:szCs w:val="20"/>
+        </w:rPr>
+        <w:t>( Dish</w:t>
+      </w:r>
+      <w:proofErr w:type="gramEnd"/>
+      <w:r>
+        <w:rPr>
+          <w:sz w:val="20"/>
+          <w:szCs w:val="20"/>
+        </w:rPr>
+        <w:t xml:space="preserve"> - Origin )</w:t>
+      </w:r>
+    </w:p>
+    <w:p>
+      <w:pPr>
+        <w:rPr>
+          <w:sz w:val="20"/>
+          <w:szCs w:val="20"/>
+        </w:rPr>
+      </w:pPr>
+      <w:proofErr w:type="spellStart"/>
+      <w:proofErr w:type="gramStart"/>
+      <w:r>
+        <w:rPr>
+          <w:sz w:val="20"/>
+          <w:szCs w:val="20"/>
+        </w:rPr>
+        <w:t>dishOrigin</w:t>
+      </w:r>
+      <w:proofErr w:type="spellEnd"/>
+      <w:proofErr w:type="gramEnd"/>
+      <w:r>
+        <w:rPr>
+          <w:sz w:val="20"/>
+          <w:szCs w:val="20"/>
+        </w:rPr>
+        <w:t xml:space="preserve">( </w:t>
+      </w:r>
+      <w:proofErr w:type="spellStart"/>
       <w:r>
         <w:rPr>
           <w:sz w:val="20"/>
@@ -1598,6 +1967,7 @@
         </w:rPr>
         <w:t>dID</w:t>
       </w:r>
+      <w:proofErr w:type="spellEnd"/>
       <w:r>
         <w:rPr>
           <w:sz w:val="20"/>
@@ -1605,6 +1975,7 @@
         </w:rPr>
         <w:t xml:space="preserve">, </w:t>
       </w:r>
+      <w:proofErr w:type="spellStart"/>
       <w:r>
         <w:rPr>
           <w:sz w:val="20"/>
@@ -1613,6 +1984,7 @@
         </w:rPr>
         <w:t>oID</w:t>
       </w:r>
+      <w:proofErr w:type="spellEnd"/>
       <w:r>
         <w:rPr>
           <w:sz w:val="20"/>
@@ -1636,28 +2008,49 @@
           <w:szCs w:val="20"/>
         </w:rPr>
       </w:pPr>
-      <w:r>
-        <w:rPr>
-          <w:sz w:val="20"/>
-          <w:szCs w:val="20"/>
-        </w:rPr>
-        <w:t>( Dish - Type )</w:t>
-      </w:r>
-    </w:p>
-    <w:p>
-      <w:pPr>
-        <w:rPr>
-          <w:sz w:val="20"/>
-          <w:szCs w:val="20"/>
-        </w:rPr>
-      </w:pPr>
-      <w:r>
-        <w:rPr>
-          <w:sz w:val="20"/>
-          <w:szCs w:val="20"/>
-        </w:rPr>
-        <w:t xml:space="preserve">dishType( </w:t>
-      </w:r>
+      <w:proofErr w:type="gramStart"/>
+      <w:r>
+        <w:rPr>
+          <w:sz w:val="20"/>
+          <w:szCs w:val="20"/>
+        </w:rPr>
+        <w:t>( Dish</w:t>
+      </w:r>
+      <w:proofErr w:type="gramEnd"/>
+      <w:r>
+        <w:rPr>
+          <w:sz w:val="20"/>
+          <w:szCs w:val="20"/>
+        </w:rPr>
+        <w:t xml:space="preserve"> - Type )</w:t>
+      </w:r>
+    </w:p>
+    <w:p>
+      <w:pPr>
+        <w:rPr>
+          <w:sz w:val="20"/>
+          <w:szCs w:val="20"/>
+        </w:rPr>
+      </w:pPr>
+      <w:proofErr w:type="spellStart"/>
+      <w:proofErr w:type="gramStart"/>
+      <w:r>
+        <w:rPr>
+          <w:sz w:val="20"/>
+          <w:szCs w:val="20"/>
+        </w:rPr>
+        <w:t>dishType</w:t>
+      </w:r>
+      <w:proofErr w:type="spellEnd"/>
+      <w:proofErr w:type="gramEnd"/>
+      <w:r>
+        <w:rPr>
+          <w:sz w:val="20"/>
+          <w:szCs w:val="20"/>
+        </w:rPr>
+        <w:t xml:space="preserve">( </w:t>
+      </w:r>
+      <w:proofErr w:type="spellStart"/>
       <w:r>
         <w:rPr>
           <w:sz w:val="20"/>
@@ -1666,6 +2059,7 @@
         </w:rPr>
         <w:t>dID</w:t>
       </w:r>
+      <w:proofErr w:type="spellEnd"/>
       <w:r>
         <w:rPr>
           <w:sz w:val="20"/>
@@ -1673,6 +2067,7 @@
         </w:rPr>
         <w:t xml:space="preserve">, </w:t>
       </w:r>
+      <w:proofErr w:type="spellStart"/>
       <w:r>
         <w:rPr>
           <w:sz w:val="20"/>
@@ -1681,6 +2076,7 @@
         </w:rPr>
         <w:t>tID</w:t>
       </w:r>
+      <w:proofErr w:type="spellEnd"/>
       <w:r>
         <w:rPr>
           <w:sz w:val="20"/>
@@ -1704,28 +2100,49 @@
           <w:szCs w:val="20"/>
         </w:rPr>
       </w:pPr>
-      <w:r>
-        <w:rPr>
-          <w:sz w:val="20"/>
-          <w:szCs w:val="20"/>
-        </w:rPr>
-        <w:t>( Restaurant - Origin )</w:t>
-      </w:r>
-    </w:p>
-    <w:p>
-      <w:pPr>
-        <w:rPr>
-          <w:sz w:val="20"/>
-          <w:szCs w:val="20"/>
-        </w:rPr>
-      </w:pPr>
-      <w:r>
-        <w:rPr>
-          <w:sz w:val="20"/>
-          <w:szCs w:val="20"/>
-        </w:rPr>
-        <w:t xml:space="preserve">restaurantOrigin( </w:t>
-      </w:r>
+      <w:proofErr w:type="gramStart"/>
+      <w:r>
+        <w:rPr>
+          <w:sz w:val="20"/>
+          <w:szCs w:val="20"/>
+        </w:rPr>
+        <w:t>( Restaurant</w:t>
+      </w:r>
+      <w:proofErr w:type="gramEnd"/>
+      <w:r>
+        <w:rPr>
+          <w:sz w:val="20"/>
+          <w:szCs w:val="20"/>
+        </w:rPr>
+        <w:t xml:space="preserve"> - Origin )</w:t>
+      </w:r>
+    </w:p>
+    <w:p>
+      <w:pPr>
+        <w:rPr>
+          <w:sz w:val="20"/>
+          <w:szCs w:val="20"/>
+        </w:rPr>
+      </w:pPr>
+      <w:proofErr w:type="spellStart"/>
+      <w:proofErr w:type="gramStart"/>
+      <w:r>
+        <w:rPr>
+          <w:sz w:val="20"/>
+          <w:szCs w:val="20"/>
+        </w:rPr>
+        <w:t>restaurantOrigin</w:t>
+      </w:r>
+      <w:proofErr w:type="spellEnd"/>
+      <w:proofErr w:type="gramEnd"/>
+      <w:r>
+        <w:rPr>
+          <w:sz w:val="20"/>
+          <w:szCs w:val="20"/>
+        </w:rPr>
+        <w:t xml:space="preserve">( </w:t>
+      </w:r>
+      <w:proofErr w:type="spellStart"/>
       <w:r>
         <w:rPr>
           <w:sz w:val="20"/>
@@ -1734,6 +2151,7 @@
         </w:rPr>
         <w:t>rID</w:t>
       </w:r>
+      <w:proofErr w:type="spellEnd"/>
       <w:r>
         <w:rPr>
           <w:sz w:val="20"/>
@@ -1741,6 +2159,7 @@
         </w:rPr>
         <w:t xml:space="preserve">, </w:t>
       </w:r>
+      <w:proofErr w:type="spellStart"/>
       <w:r>
         <w:rPr>
           <w:sz w:val="20"/>
@@ -1749,6 +2168,7 @@
         </w:rPr>
         <w:t>oID</w:t>
       </w:r>
+      <w:proofErr w:type="spellEnd"/>
       <w:r>
         <w:rPr>
           <w:sz w:val="20"/>
@@ -1772,28 +2192,49 @@
           <w:szCs w:val="20"/>
         </w:rPr>
       </w:pPr>
-      <w:r>
-        <w:rPr>
-          <w:sz w:val="20"/>
-          <w:szCs w:val="20"/>
-        </w:rPr>
-        <w:t>( Restaurant - Region )</w:t>
-      </w:r>
-    </w:p>
-    <w:p>
-      <w:pPr>
-        <w:rPr>
-          <w:sz w:val="20"/>
-          <w:szCs w:val="20"/>
-        </w:rPr>
-      </w:pPr>
-      <w:r>
-        <w:rPr>
-          <w:sz w:val="20"/>
-          <w:szCs w:val="20"/>
-        </w:rPr>
-        <w:t xml:space="preserve">locatedIn( </w:t>
-      </w:r>
+      <w:proofErr w:type="gramStart"/>
+      <w:r>
+        <w:rPr>
+          <w:sz w:val="20"/>
+          <w:szCs w:val="20"/>
+        </w:rPr>
+        <w:t>( Restaurant</w:t>
+      </w:r>
+      <w:proofErr w:type="gramEnd"/>
+      <w:r>
+        <w:rPr>
+          <w:sz w:val="20"/>
+          <w:szCs w:val="20"/>
+        </w:rPr>
+        <w:t xml:space="preserve"> - Region )</w:t>
+      </w:r>
+    </w:p>
+    <w:p>
+      <w:pPr>
+        <w:rPr>
+          <w:sz w:val="20"/>
+          <w:szCs w:val="20"/>
+        </w:rPr>
+      </w:pPr>
+      <w:proofErr w:type="spellStart"/>
+      <w:proofErr w:type="gramStart"/>
+      <w:r>
+        <w:rPr>
+          <w:sz w:val="20"/>
+          <w:szCs w:val="20"/>
+        </w:rPr>
+        <w:t>locatedIn</w:t>
+      </w:r>
+      <w:proofErr w:type="spellEnd"/>
+      <w:proofErr w:type="gramEnd"/>
+      <w:r>
+        <w:rPr>
+          <w:sz w:val="20"/>
+          <w:szCs w:val="20"/>
+        </w:rPr>
+        <w:t xml:space="preserve">( </w:t>
+      </w:r>
+      <w:proofErr w:type="spellStart"/>
       <w:r>
         <w:rPr>
           <w:sz w:val="20"/>
@@ -1802,6 +2243,7 @@
         </w:rPr>
         <w:t>resID</w:t>
       </w:r>
+      <w:proofErr w:type="spellEnd"/>
       <w:r>
         <w:rPr>
           <w:sz w:val="20"/>
@@ -1809,6 +2251,7 @@
         </w:rPr>
         <w:t xml:space="preserve">, </w:t>
       </w:r>
+      <w:proofErr w:type="spellStart"/>
       <w:r>
         <w:rPr>
           <w:sz w:val="20"/>
@@ -1817,6 +2260,7 @@
         </w:rPr>
         <w:t>regID</w:t>
       </w:r>
+      <w:proofErr w:type="spellEnd"/>
       <w:r>
         <w:rPr>
           <w:sz w:val="20"/>
@@ -1840,28 +2284,47 @@
           <w:szCs w:val="20"/>
         </w:rPr>
       </w:pPr>
-      <w:r>
-        <w:rPr>
-          <w:sz w:val="20"/>
-          <w:szCs w:val="20"/>
-        </w:rPr>
-        <w:t>( Restaurant - Dish )</w:t>
-      </w:r>
-    </w:p>
-    <w:p>
-      <w:pPr>
-        <w:rPr>
-          <w:sz w:val="20"/>
-          <w:szCs w:val="20"/>
-        </w:rPr>
-      </w:pPr>
-      <w:r>
-        <w:rPr>
-          <w:sz w:val="20"/>
-          <w:szCs w:val="20"/>
-        </w:rPr>
-        <w:t xml:space="preserve">serves( </w:t>
-      </w:r>
+      <w:proofErr w:type="gramStart"/>
+      <w:r>
+        <w:rPr>
+          <w:sz w:val="20"/>
+          <w:szCs w:val="20"/>
+        </w:rPr>
+        <w:t>( Restaurant</w:t>
+      </w:r>
+      <w:proofErr w:type="gramEnd"/>
+      <w:r>
+        <w:rPr>
+          <w:sz w:val="20"/>
+          <w:szCs w:val="20"/>
+        </w:rPr>
+        <w:t xml:space="preserve"> - Dish )</w:t>
+      </w:r>
+    </w:p>
+    <w:p>
+      <w:pPr>
+        <w:rPr>
+          <w:sz w:val="20"/>
+          <w:szCs w:val="20"/>
+        </w:rPr>
+      </w:pPr>
+      <w:proofErr w:type="gramStart"/>
+      <w:r>
+        <w:rPr>
+          <w:sz w:val="20"/>
+          <w:szCs w:val="20"/>
+        </w:rPr>
+        <w:t>serves</w:t>
+      </w:r>
+      <w:proofErr w:type="gramEnd"/>
+      <w:r>
+        <w:rPr>
+          <w:sz w:val="20"/>
+          <w:szCs w:val="20"/>
+        </w:rPr>
+        <w:t xml:space="preserve">( </w:t>
+      </w:r>
+      <w:proofErr w:type="spellStart"/>
       <w:r>
         <w:rPr>
           <w:sz w:val="20"/>
@@ -1870,6 +2333,7 @@
         </w:rPr>
         <w:t>rID</w:t>
       </w:r>
+      <w:proofErr w:type="spellEnd"/>
       <w:r>
         <w:rPr>
           <w:sz w:val="20"/>
@@ -1877,6 +2341,7 @@
         </w:rPr>
         <w:t xml:space="preserve">, </w:t>
       </w:r>
+      <w:proofErr w:type="spellStart"/>
       <w:r>
         <w:rPr>
           <w:sz w:val="20"/>
@@ -1885,6 +2350,7 @@
         </w:rPr>
         <w:t>dID</w:t>
       </w:r>
+      <w:proofErr w:type="spellEnd"/>
       <w:r>
         <w:rPr>
           <w:sz w:val="20"/>
@@ -1908,6 +2374,7 @@
           <w:szCs w:val="20"/>
         </w:rPr>
       </w:pPr>
+      <w:proofErr w:type="gramStart"/>
       <w:r>
         <w:rPr>
           <w:sz w:val="20"/>
@@ -1920,23 +2387,41 @@
           <w:sz w:val="20"/>
           <w:szCs w:val="20"/>
         </w:rPr>
-        <w:t>User - Restaurant - Dish )</w:t>
-      </w:r>
-    </w:p>
-    <w:p>
-      <w:pPr>
-        <w:rPr>
-          <w:sz w:val="20"/>
-          <w:szCs w:val="20"/>
-        </w:rPr>
-      </w:pPr>
-      <w:r>
-        <w:rPr>
-          <w:sz w:val="20"/>
-          <w:szCs w:val="20"/>
-        </w:rPr>
-        <w:t>reviews(</w:t>
-      </w:r>
+        <w:t>User</w:t>
+      </w:r>
+      <w:proofErr w:type="gramEnd"/>
+      <w:r>
+        <w:rPr>
+          <w:sz w:val="20"/>
+          <w:szCs w:val="20"/>
+        </w:rPr>
+        <w:t xml:space="preserve"> - Restaurant - Dish )</w:t>
+      </w:r>
+    </w:p>
+    <w:p>
+      <w:pPr>
+        <w:rPr>
+          <w:sz w:val="20"/>
+          <w:szCs w:val="20"/>
+        </w:rPr>
+      </w:pPr>
+      <w:proofErr w:type="gramStart"/>
+      <w:r>
+        <w:rPr>
+          <w:sz w:val="20"/>
+          <w:szCs w:val="20"/>
+        </w:rPr>
+        <w:t>reviews</w:t>
+      </w:r>
+      <w:proofErr w:type="gramEnd"/>
+      <w:r>
+        <w:rPr>
+          <w:sz w:val="20"/>
+          <w:szCs w:val="20"/>
+        </w:rPr>
+        <w:t>(</w:t>
+      </w:r>
+      <w:proofErr w:type="spellStart"/>
       <w:r>
         <w:rPr>
           <w:sz w:val="20"/>
@@ -1945,6 +2430,7 @@
         </w:rPr>
         <w:t>uID</w:t>
       </w:r>
+      <w:proofErr w:type="spellEnd"/>
       <w:r>
         <w:rPr>
           <w:sz w:val="20"/>
@@ -1952,6 +2438,7 @@
         </w:rPr>
         <w:t xml:space="preserve">, </w:t>
       </w:r>
+      <w:proofErr w:type="spellStart"/>
       <w:r>
         <w:rPr>
           <w:sz w:val="20"/>
@@ -1960,6 +2447,7 @@
         </w:rPr>
         <w:t>rID</w:t>
       </w:r>
+      <w:proofErr w:type="spellEnd"/>
       <w:r>
         <w:rPr>
           <w:sz w:val="20"/>
@@ -1967,6 +2455,7 @@
         </w:rPr>
         <w:t xml:space="preserve">, </w:t>
       </w:r>
+      <w:proofErr w:type="spellStart"/>
       <w:r>
         <w:rPr>
           <w:sz w:val="20"/>
@@ -1975,6 +2464,7 @@
         </w:rPr>
         <w:t>dID</w:t>
       </w:r>
+      <w:proofErr w:type="spellEnd"/>
       <w:r>
         <w:rPr>
           <w:sz w:val="20"/>
@@ -2078,7 +2568,15 @@
         <w:t xml:space="preserve">The serves and reviews relations each have one trigger. The trigger for the serves relations updates </w:t>
       </w:r>
       <w:r>
-        <w:t>the avgPrice attribute for the correspondi</w:t>
+        <w:t xml:space="preserve">the </w:t>
+      </w:r>
+      <w:proofErr w:type="spellStart"/>
+      <w:r>
+        <w:t>avgPrice</w:t>
+      </w:r>
+      <w:proofErr w:type="spellEnd"/>
+      <w:r>
+        <w:t xml:space="preserve"> attribute for the correspondi</w:t>
       </w:r>
       <w:r>
         <w:t>ng dish that the new tuple is referencing</w:t>
@@ -2087,8 +2585,24 @@
         <w:t xml:space="preserve">. The trigger for </w:t>
       </w:r>
       <w:r>
-        <w:t>the reviews relation similarly updates the avgReview attribute for the corresponding dish that the new tuple represents a review for.</w:t>
-      </w:r>
+        <w:t xml:space="preserve">the reviews relation similarly updates the </w:t>
+      </w:r>
+      <w:proofErr w:type="spellStart"/>
+      <w:r>
+        <w:t>avgReview</w:t>
+      </w:r>
+      <w:proofErr w:type="spellEnd"/>
+      <w:r>
+        <w:t xml:space="preserve"> attribute for the corresponding dish that the new tuple represents a review for.</w:t>
+      </w:r>
+    </w:p>
+    <w:p>
+      <w:pPr>
+        <w:rPr>
+          <w:sz w:val="28"/>
+          <w:szCs w:val="28"/>
+        </w:rPr>
+      </w:pPr>
     </w:p>
     <w:p>
       <w:pPr>
@@ -2225,7 +2739,15 @@
         <w:t xml:space="preserve"> database. Our current implementation required the database to be stored locally, but the application can be easily modified to connect to an online database</w:t>
       </w:r>
       <w:r>
-        <w:t>. Because of the nature of both Java and MySql, our application is completely cross-platform, whether used on a local database or not.</w:t>
+        <w:t xml:space="preserve">. Because of the nature of both Java and </w:t>
+      </w:r>
+      <w:proofErr w:type="spellStart"/>
+      <w:r>
+        <w:t>MySql</w:t>
+      </w:r>
+      <w:proofErr w:type="spellEnd"/>
+      <w:r>
+        <w:t>, our application is completely cross-platform, whether used on a local database or not.</w:t>
       </w:r>
       <w:r>
         <w:t xml:space="preserve"> We have tested and confirmed its reliability on OS X 10.10, Windows 7, and Windows 8.</w:t>
@@ -2253,152 +2775,100 @@
     </w:p>
     <w:p>
       <w:pPr>
-        <w:rPr>
-          <w:sz w:val="28"/>
-          <w:szCs w:val="28"/>
-        </w:rPr>
-      </w:pPr>
-      <w:r>
-        <w:rPr>
-          <w:sz w:val="28"/>
-          <w:szCs w:val="28"/>
-        </w:rPr>
-        <w:tab/>
-      </w:r>
-      <w:r>
-        <w:rPr>
-          <w:sz w:val="28"/>
-          <w:szCs w:val="28"/>
-        </w:rPr>
+        <w:pStyle w:val="ListParagraph"/>
+        <w:numPr>
+          <w:ilvl w:val="0"/>
+          <w:numId w:val="1"/>
+        </w:numPr>
+      </w:pPr>
+      <w:r>
         <w:t>Emilio Colindres was in charge of t</w:t>
       </w:r>
       <w:r>
-        <w:rPr>
-          <w:sz w:val="28"/>
-          <w:szCs w:val="28"/>
-        </w:rPr>
         <w:t xml:space="preserve">he design of the database schema and </w:t>
       </w:r>
       <w:r>
-        <w:rPr>
-          <w:sz w:val="28"/>
-          <w:szCs w:val="28"/>
-        </w:rPr>
         <w:t xml:space="preserve">triggers, as well as </w:t>
       </w:r>
       <w:r>
-        <w:rPr>
-          <w:sz w:val="28"/>
-          <w:szCs w:val="28"/>
-        </w:rPr>
         <w:t>the creation, deletion, and dummy data generation scripts</w:t>
       </w:r>
       <w:r>
-        <w:rPr>
-          <w:sz w:val="28"/>
-          <w:szCs w:val="28"/>
-        </w:rPr>
         <w:t>. He also wrote</w:t>
       </w:r>
       <w:r>
-        <w:rPr>
-          <w:sz w:val="28"/>
-          <w:szCs w:val="28"/>
-        </w:rPr>
         <w:t xml:space="preserve"> the final report.</w:t>
       </w:r>
     </w:p>
     <w:p>
       <w:pPr>
-        <w:rPr>
-          <w:sz w:val="28"/>
-          <w:szCs w:val="28"/>
-        </w:rPr>
-      </w:pPr>
-      <w:r>
-        <w:rPr>
-          <w:sz w:val="28"/>
-          <w:szCs w:val="28"/>
-        </w:rPr>
-        <w:tab/>
-        <w:t>Harry Nelken was</w:t>
-      </w:r>
-      <w:r>
-        <w:rPr>
-          <w:sz w:val="28"/>
-          <w:szCs w:val="28"/>
-        </w:rPr>
+        <w:pStyle w:val="ListParagraph"/>
+        <w:numPr>
+          <w:ilvl w:val="0"/>
+          <w:numId w:val="1"/>
+        </w:numPr>
+      </w:pPr>
+      <w:r>
+        <w:t xml:space="preserve">Harry </w:t>
+      </w:r>
+      <w:proofErr w:type="spellStart"/>
+      <w:r>
+        <w:t>Nelken</w:t>
+      </w:r>
+      <w:proofErr w:type="spellEnd"/>
+      <w:r>
+        <w:t xml:space="preserve"> was</w:t>
+      </w:r>
+      <w:r>
         <w:t xml:space="preserve"> the architect behind the user interface code. He devised the class hierarchy for the </w:t>
       </w:r>
       <w:r>
-        <w:rPr>
-          <w:sz w:val="28"/>
-          <w:szCs w:val="28"/>
-        </w:rPr>
         <w:t>UI</w:t>
       </w:r>
       <w:r>
-        <w:rPr>
-          <w:sz w:val="28"/>
-          <w:szCs w:val="28"/>
-        </w:rPr>
         <w:t xml:space="preserve"> and helped integrate the dynamically generated queries into the application.</w:t>
       </w:r>
     </w:p>
     <w:p>
       <w:pPr>
-        <w:rPr>
-          <w:sz w:val="28"/>
-          <w:szCs w:val="28"/>
-        </w:rPr>
-      </w:pPr>
-      <w:r>
-        <w:rPr>
-          <w:sz w:val="28"/>
-          <w:szCs w:val="28"/>
-        </w:rPr>
-        <w:tab/>
+        <w:pStyle w:val="ListParagraph"/>
+        <w:numPr>
+          <w:ilvl w:val="0"/>
+          <w:numId w:val="1"/>
+        </w:numPr>
+      </w:pPr>
+      <w:r>
         <w:t>Andrew Wood single-handedly wrote all of the query management code, on top of working on the user interface.</w:t>
       </w:r>
       <w:r>
-        <w:rPr>
-          <w:sz w:val="28"/>
-          <w:szCs w:val="28"/>
-        </w:rPr>
         <w:t xml:space="preserve"> He also put forth a substantial effort into </w:t>
       </w:r>
       <w:r>
-        <w:rPr>
-          <w:sz w:val="28"/>
-          <w:szCs w:val="28"/>
-        </w:rPr>
         <w:t>integrating his query management system into the user interface.</w:t>
       </w:r>
     </w:p>
     <w:p>
       <w:pPr>
-        <w:rPr>
-          <w:sz w:val="28"/>
-          <w:szCs w:val="28"/>
-        </w:rPr>
-      </w:pPr>
-      <w:r>
-        <w:rPr>
-          <w:sz w:val="28"/>
-          <w:szCs w:val="28"/>
-        </w:rPr>
-        <w:tab/>
-        <w:t xml:space="preserve">Jonathan Fische did all of the research on local restaurants and created Excel sheets to populate the database. He </w:t>
-      </w:r>
-      <w:r>
-        <w:rPr>
-          <w:sz w:val="28"/>
-          <w:szCs w:val="28"/>
-        </w:rPr>
+        <w:pStyle w:val="ListParagraph"/>
+        <w:numPr>
+          <w:ilvl w:val="0"/>
+          <w:numId w:val="1"/>
+        </w:numPr>
+      </w:pPr>
+      <w:r>
+        <w:t xml:space="preserve">Jonathan </w:t>
+      </w:r>
+      <w:proofErr w:type="spellStart"/>
+      <w:r>
+        <w:t>Fische</w:t>
+      </w:r>
+      <w:proofErr w:type="spellEnd"/>
+      <w:r>
+        <w:t xml:space="preserve"> did all of the research on local restaurants and created Excel sheets to populate the database. He </w:t>
+      </w:r>
+      <w:r>
         <w:t>worked tirelessly to provide the rest of the group with a suitable amount of data to test the application with a realistic database.</w:t>
       </w:r>
-      <w:bookmarkStart w:id="0" w:name="_GoBack"/>
-      <w:bookmarkEnd w:id="0"/>
     </w:p>
     <w:sectPr>
       <w:pgSz w:w="12240" w:h="15840"/>
@@ -2408,6 +2878,127 @@
     </w:sectPr>
   </w:body>
 </w:document>
+</file>
+
+<file path=word/numbering.xml><?xml version="1.0" encoding="utf-8"?>
+<w:numbering xmlns:wpc="http://schemas.microsoft.com/office/word/2010/wordprocessingCanvas" xmlns:mo="http://schemas.microsoft.com/office/mac/office/2008/main" xmlns:mc="http://schemas.openxmlformats.org/markup-compatibility/2006" xmlns:mv="urn:schemas-microsoft-com:mac:vml" xmlns:o="urn:schemas-microsoft-com:office:office" xmlns:r="http://schemas.openxmlformats.org/officeDocument/2006/relationships" xmlns:m="http://schemas.openxmlformats.org/officeDocument/2006/math" xmlns:v="urn:schemas-microsoft-com:vml" xmlns:wp14="http://schemas.microsoft.com/office/word/2010/wordprocessingDrawing" xmlns:wp="http://schemas.openxmlformats.org/drawingml/2006/wordprocessingDrawing" xmlns:w10="urn:schemas-microsoft-com:office:word" xmlns:w="http://schemas.openxmlformats.org/wordprocessingml/2006/main" xmlns:w14="http://schemas.microsoft.com/office/word/2010/wordml" xmlns:wpg="http://schemas.microsoft.com/office/word/2010/wordprocessingGroup" xmlns:wpi="http://schemas.microsoft.com/office/word/2010/wordprocessingInk" xmlns:wne="http://schemas.microsoft.com/office/word/2006/wordml" xmlns:wps="http://schemas.microsoft.com/office/word/2010/wordprocessingShape" mc:Ignorable="w14 wp14">
+  <w:abstractNum w:abstractNumId="0">
+    <w:nsid w:val="7CD41B5E"/>
+    <w:multiLevelType w:val="hybridMultilevel"/>
+    <w:tmpl w:val="2C4019DA"/>
+    <w:lvl w:ilvl="0" w:tplc="04090001">
+      <w:start w:val="1"/>
+      <w:numFmt w:val="bullet"/>
+      <w:lvlText w:val=""/>
+      <w:lvlJc w:val="left"/>
+      <w:pPr>
+        <w:ind w:left="720" w:hanging="360"/>
+      </w:pPr>
+      <w:rPr>
+        <w:rFonts w:ascii="Symbol" w:hAnsi="Symbol" w:hint="default"/>
+      </w:rPr>
+    </w:lvl>
+    <w:lvl w:ilvl="1" w:tplc="04090003">
+      <w:start w:val="1"/>
+      <w:numFmt w:val="bullet"/>
+      <w:lvlText w:val="o"/>
+      <w:lvlJc w:val="left"/>
+      <w:pPr>
+        <w:ind w:left="1440" w:hanging="360"/>
+      </w:pPr>
+      <w:rPr>
+        <w:rFonts w:ascii="Courier New" w:hAnsi="Courier New" w:hint="default"/>
+      </w:rPr>
+    </w:lvl>
+    <w:lvl w:ilvl="2" w:tplc="04090005" w:tentative="1">
+      <w:start w:val="1"/>
+      <w:numFmt w:val="bullet"/>
+      <w:lvlText w:val=""/>
+      <w:lvlJc w:val="left"/>
+      <w:pPr>
+        <w:ind w:left="2160" w:hanging="360"/>
+      </w:pPr>
+      <w:rPr>
+        <w:rFonts w:ascii="Wingdings" w:hAnsi="Wingdings" w:hint="default"/>
+      </w:rPr>
+    </w:lvl>
+    <w:lvl w:ilvl="3" w:tplc="04090001" w:tentative="1">
+      <w:start w:val="1"/>
+      <w:numFmt w:val="bullet"/>
+      <w:lvlText w:val=""/>
+      <w:lvlJc w:val="left"/>
+      <w:pPr>
+        <w:ind w:left="2880" w:hanging="360"/>
+      </w:pPr>
+      <w:rPr>
+        <w:rFonts w:ascii="Symbol" w:hAnsi="Symbol" w:hint="default"/>
+      </w:rPr>
+    </w:lvl>
+    <w:lvl w:ilvl="4" w:tplc="04090003" w:tentative="1">
+      <w:start w:val="1"/>
+      <w:numFmt w:val="bullet"/>
+      <w:lvlText w:val="o"/>
+      <w:lvlJc w:val="left"/>
+      <w:pPr>
+        <w:ind w:left="3600" w:hanging="360"/>
+      </w:pPr>
+      <w:rPr>
+        <w:rFonts w:ascii="Courier New" w:hAnsi="Courier New" w:hint="default"/>
+      </w:rPr>
+    </w:lvl>
+    <w:lvl w:ilvl="5" w:tplc="04090005" w:tentative="1">
+      <w:start w:val="1"/>
+      <w:numFmt w:val="bullet"/>
+      <w:lvlText w:val=""/>
+      <w:lvlJc w:val="left"/>
+      <w:pPr>
+        <w:ind w:left="4320" w:hanging="360"/>
+      </w:pPr>
+      <w:rPr>
+        <w:rFonts w:ascii="Wingdings" w:hAnsi="Wingdings" w:hint="default"/>
+      </w:rPr>
+    </w:lvl>
+    <w:lvl w:ilvl="6" w:tplc="04090001" w:tentative="1">
+      <w:start w:val="1"/>
+      <w:numFmt w:val="bullet"/>
+      <w:lvlText w:val=""/>
+      <w:lvlJc w:val="left"/>
+      <w:pPr>
+        <w:ind w:left="5040" w:hanging="360"/>
+      </w:pPr>
+      <w:rPr>
+        <w:rFonts w:ascii="Symbol" w:hAnsi="Symbol" w:hint="default"/>
+      </w:rPr>
+    </w:lvl>
+    <w:lvl w:ilvl="7" w:tplc="04090003" w:tentative="1">
+      <w:start w:val="1"/>
+      <w:numFmt w:val="bullet"/>
+      <w:lvlText w:val="o"/>
+      <w:lvlJc w:val="left"/>
+      <w:pPr>
+        <w:ind w:left="5760" w:hanging="360"/>
+      </w:pPr>
+      <w:rPr>
+        <w:rFonts w:ascii="Courier New" w:hAnsi="Courier New" w:hint="default"/>
+      </w:rPr>
+    </w:lvl>
+    <w:lvl w:ilvl="8" w:tplc="04090005" w:tentative="1">
+      <w:start w:val="1"/>
+      <w:numFmt w:val="bullet"/>
+      <w:lvlText w:val=""/>
+      <w:lvlJc w:val="left"/>
+      <w:pPr>
+        <w:ind w:left="6480" w:hanging="360"/>
+      </w:pPr>
+      <w:rPr>
+        <w:rFonts w:ascii="Wingdings" w:hAnsi="Wingdings" w:hint="default"/>
+      </w:rPr>
+    </w:lvl>
+  </w:abstractNum>
+  <w:num w:numId="1">
+    <w:abstractNumId w:val="0"/>
+  </w:num>
+</w:numbering>
 </file>
 
 <file path=word/styles.xml><?xml version="1.0" encoding="utf-8"?>
@@ -2619,6 +3210,17 @@
       <w:sz w:val="18"/>
       <w:szCs w:val="18"/>
     </w:rPr>
+  </w:style>
+  <w:style w:type="paragraph" w:styleId="ListParagraph">
+    <w:name w:val="List Paragraph"/>
+    <w:basedOn w:val="Normal"/>
+    <w:uiPriority w:val="34"/>
+    <w:qFormat/>
+    <w:rsid w:val="00086E4E"/>
+    <w:pPr>
+      <w:ind w:left="720"/>
+      <w:contextualSpacing/>
+    </w:pPr>
   </w:style>
 </w:styles>
 </file>
@@ -2832,6 +3434,17 @@
       <w:sz w:val="18"/>
       <w:szCs w:val="18"/>
     </w:rPr>
+  </w:style>
+  <w:style w:type="paragraph" w:styleId="ListParagraph">
+    <w:name w:val="List Paragraph"/>
+    <w:basedOn w:val="Normal"/>
+    <w:uiPriority w:val="34"/>
+    <w:qFormat/>
+    <w:rsid w:val="00086E4E"/>
+    <w:pPr>
+      <w:ind w:left="720"/>
+      <w:contextualSpacing/>
+    </w:pPr>
   </w:style>
 </w:styles>
 </file>

</xml_diff>